<commit_message>
LoadBook Updated with User Struct Loading
</commit_message>
<xml_diff>
--- a/LibraSync/Documentation/LIBRASYNC DOCUMENTATION.docx
+++ b/LibraSync/Documentation/LIBRASYNC DOCUMENTATION.docx
@@ -8,12 +8,49 @@
         <w:rPr>
           <w:rFonts w:ascii="Bahnschrift Condensed" w:hAnsi="Bahnschrift Condensed"/>
           <w:b/>
-          <w:sz w:val="40"/>
-          <w:szCs w:val="40"/>
+          <w:sz w:val="144"/>
+          <w:szCs w:val="144"/>
           <w:u w:val="single"/>
         </w:rPr>
       </w:pPr>
-      <w:r>
+    </w:p>
+    <w:p>
+      <w:pPr>
+        <w:jc w:val="center"/>
+        <w:rPr>
+          <w:rFonts w:ascii="Bahnschrift Condensed" w:hAnsi="Bahnschrift Condensed"/>
+          <w:b/>
+          <w:sz w:val="144"/>
+          <w:szCs w:val="144"/>
+          <w:u w:val="single"/>
+        </w:rPr>
+      </w:pPr>
+    </w:p>
+    <w:p>
+      <w:pPr>
+        <w:jc w:val="center"/>
+        <w:rPr>
+          <w:rFonts w:ascii="Bahnschrift Condensed" w:hAnsi="Bahnschrift Condensed"/>
+          <w:b/>
+          <w:sz w:val="144"/>
+          <w:szCs w:val="144"/>
+          <w:u w:val="single"/>
+        </w:rPr>
+      </w:pPr>
+      <w:r>
+        <w:rPr>
+          <w:rFonts w:ascii="Bahnschrift Condensed" w:hAnsi="Bahnschrift Condensed"/>
+          <w:b/>
+          <w:sz w:val="144"/>
+          <w:szCs w:val="144"/>
+          <w:u w:val="single"/>
+        </w:rPr>
+        <w:t>LIBRASYNC DOCUMENTATION</w:t>
+      </w:r>
+    </w:p>
+    <w:p>
+      <w:pPr>
+        <w:jc w:val="center"/>
         <w:rPr>
           <w:rFonts w:ascii="Bahnschrift Condensed" w:hAnsi="Bahnschrift Condensed"/>
           <w:b/>
@@ -21,6 +58,390 @@
           <w:szCs w:val="40"/>
           <w:u w:val="single"/>
         </w:rPr>
+      </w:pPr>
+    </w:p>
+    <w:p>
+      <w:pPr>
+        <w:jc w:val="center"/>
+        <w:rPr>
+          <w:rFonts w:ascii="Bahnschrift Condensed" w:hAnsi="Bahnschrift Condensed"/>
+          <w:b/>
+          <w:sz w:val="40"/>
+          <w:szCs w:val="40"/>
+          <w:u w:val="single"/>
+        </w:rPr>
+      </w:pPr>
+    </w:p>
+    <w:p>
+      <w:pPr>
+        <w:jc w:val="center"/>
+        <w:rPr>
+          <w:rFonts w:ascii="Bahnschrift Condensed" w:hAnsi="Bahnschrift Condensed"/>
+          <w:b/>
+          <w:sz w:val="40"/>
+          <w:szCs w:val="40"/>
+          <w:u w:val="single"/>
+        </w:rPr>
+      </w:pPr>
+    </w:p>
+    <w:p>
+      <w:pPr>
+        <w:jc w:val="center"/>
+        <w:rPr>
+          <w:rFonts w:ascii="Bahnschrift Condensed" w:hAnsi="Bahnschrift Condensed"/>
+          <w:b/>
+          <w:sz w:val="40"/>
+          <w:szCs w:val="40"/>
+          <w:u w:val="single"/>
+        </w:rPr>
+      </w:pPr>
+    </w:p>
+    <w:p>
+      <w:pPr>
+        <w:jc w:val="center"/>
+        <w:rPr>
+          <w:rFonts w:ascii="Bahnschrift Condensed" w:hAnsi="Bahnschrift Condensed"/>
+          <w:b/>
+          <w:sz w:val="40"/>
+          <w:szCs w:val="40"/>
+          <w:u w:val="single"/>
+        </w:rPr>
+      </w:pPr>
+    </w:p>
+    <w:p>
+      <w:pPr>
+        <w:rPr>
+          <w:rFonts w:ascii="Bahnschrift Condensed" w:hAnsi="Bahnschrift Condensed"/>
+          <w:b/>
+          <w:sz w:val="40"/>
+          <w:szCs w:val="40"/>
+          <w:u w:val="single"/>
+        </w:rPr>
+      </w:pPr>
+      <w:r>
+        <w:rPr>
+          <w:rFonts w:ascii="Bahnschrift Condensed" w:hAnsi="Bahnschrift Condensed"/>
+          <w:b/>
+          <w:sz w:val="40"/>
+          <w:szCs w:val="40"/>
+          <w:u w:val="single"/>
+        </w:rPr>
+        <w:br w:type="page"/>
+      </w:r>
+    </w:p>
+    <w:p>
+      <w:pPr>
+        <w:jc w:val="center"/>
+        <w:rPr>
+          <w:rFonts w:ascii="Bahnschrift Condensed" w:hAnsi="Bahnschrift Condensed"/>
+          <w:b/>
+          <w:sz w:val="96"/>
+          <w:szCs w:val="96"/>
+          <w:u w:val="single"/>
+        </w:rPr>
+      </w:pPr>
+      <w:r>
+        <w:rPr>
+          <w:rFonts w:ascii="Bahnschrift Condensed" w:hAnsi="Bahnschrift Condensed"/>
+          <w:b/>
+          <w:sz w:val="96"/>
+          <w:szCs w:val="96"/>
+          <w:u w:val="single"/>
+        </w:rPr>
+        <w:lastRenderedPageBreak/>
+        <w:t>INDEX</w:t>
+      </w:r>
+    </w:p>
+    <w:tbl>
+      <w:tblPr>
+        <w:tblStyle w:val="TableGrid"/>
+        <w:tblpPr w:leftFromText="180" w:rightFromText="180" w:vertAnchor="text" w:horzAnchor="margin" w:tblpY="3787"/>
+        <w:tblW w:w="0" w:type="auto"/>
+        <w:tblLook w:val="04A0" w:firstRow="1" w:lastRow="0" w:firstColumn="1" w:lastColumn="0" w:noHBand="0" w:noVBand="1"/>
+      </w:tblPr>
+      <w:tblGrid>
+        <w:gridCol w:w="7508"/>
+        <w:gridCol w:w="1842"/>
+      </w:tblGrid>
+      <w:tr>
+        <w:tc>
+          <w:tcPr>
+            <w:tcW w:w="7508" w:type="dxa"/>
+          </w:tcPr>
+          <w:p>
+            <w:pPr>
+              <w:tabs>
+                <w:tab w:val="left" w:pos="2320"/>
+              </w:tabs>
+              <w:jc w:val="center"/>
+              <w:rPr>
+                <w:rFonts w:ascii="Bahnschrift Condensed" w:hAnsi="Bahnschrift Condensed"/>
+                <w:b/>
+                <w:sz w:val="48"/>
+                <w:szCs w:val="48"/>
+              </w:rPr>
+            </w:pPr>
+            <w:r>
+              <w:rPr>
+                <w:rFonts w:ascii="Bahnschrift Condensed" w:hAnsi="Bahnschrift Condensed"/>
+                <w:b/>
+                <w:sz w:val="40"/>
+                <w:szCs w:val="40"/>
+              </w:rPr>
+              <w:t>PROGRAM SCREENSHOTS</w:t>
+            </w:r>
+          </w:p>
+        </w:tc>
+        <w:tc>
+          <w:tcPr>
+            <w:tcW w:w="1842" w:type="dxa"/>
+          </w:tcPr>
+          <w:p>
+            <w:pPr>
+              <w:jc w:val="center"/>
+              <w:rPr>
+                <w:rFonts w:ascii="Bahnschrift Condensed" w:hAnsi="Bahnschrift Condensed"/>
+                <w:b/>
+                <w:sz w:val="48"/>
+                <w:szCs w:val="48"/>
+              </w:rPr>
+            </w:pPr>
+            <w:r>
+              <w:rPr>
+                <w:rFonts w:ascii="Bahnschrift Condensed" w:hAnsi="Bahnschrift Condensed"/>
+                <w:b/>
+                <w:sz w:val="48"/>
+                <w:szCs w:val="48"/>
+              </w:rPr>
+              <w:t>4 - 5</w:t>
+            </w:r>
+          </w:p>
+        </w:tc>
+      </w:tr>
+      <w:tr>
+        <w:tc>
+          <w:tcPr>
+            <w:tcW w:w="7508" w:type="dxa"/>
+          </w:tcPr>
+          <w:p>
+            <w:pPr>
+              <w:tabs>
+                <w:tab w:val="left" w:pos="2747"/>
+              </w:tabs>
+              <w:jc w:val="center"/>
+              <w:rPr>
+                <w:rFonts w:ascii="Bahnschrift Condensed" w:hAnsi="Bahnschrift Condensed"/>
+                <w:b/>
+                <w:sz w:val="48"/>
+                <w:szCs w:val="48"/>
+              </w:rPr>
+            </w:pPr>
+            <w:r>
+              <w:rPr>
+                <w:rFonts w:ascii="Bahnschrift Condensed" w:hAnsi="Bahnschrift Condensed"/>
+                <w:b/>
+                <w:sz w:val="40"/>
+                <w:szCs w:val="40"/>
+              </w:rPr>
+              <w:t>BOOKS</w:t>
+            </w:r>
+          </w:p>
+        </w:tc>
+        <w:tc>
+          <w:tcPr>
+            <w:tcW w:w="1842" w:type="dxa"/>
+          </w:tcPr>
+          <w:p>
+            <w:pPr>
+              <w:jc w:val="center"/>
+              <w:rPr>
+                <w:rFonts w:ascii="Bahnschrift Condensed" w:hAnsi="Bahnschrift Condensed"/>
+                <w:b/>
+                <w:sz w:val="48"/>
+                <w:szCs w:val="48"/>
+              </w:rPr>
+            </w:pPr>
+            <w:r>
+              <w:rPr>
+                <w:rFonts w:ascii="Bahnschrift Condensed" w:hAnsi="Bahnschrift Condensed"/>
+                <w:b/>
+                <w:sz w:val="48"/>
+                <w:szCs w:val="48"/>
+              </w:rPr>
+              <w:t>6 - 12</w:t>
+            </w:r>
+          </w:p>
+        </w:tc>
+      </w:tr>
+      <w:tr>
+        <w:tc>
+          <w:tcPr>
+            <w:tcW w:w="7508" w:type="dxa"/>
+          </w:tcPr>
+          <w:p>
+            <w:pPr>
+              <w:tabs>
+                <w:tab w:val="left" w:pos="2960"/>
+              </w:tabs>
+              <w:jc w:val="center"/>
+              <w:rPr>
+                <w:rFonts w:ascii="Bahnschrift Condensed" w:hAnsi="Bahnschrift Condensed"/>
+                <w:b/>
+                <w:sz w:val="48"/>
+                <w:szCs w:val="48"/>
+              </w:rPr>
+            </w:pPr>
+            <w:r>
+              <w:rPr>
+                <w:rFonts w:ascii="Bahnschrift Condensed" w:hAnsi="Bahnschrift Condensed"/>
+                <w:b/>
+                <w:sz w:val="40"/>
+                <w:szCs w:val="40"/>
+              </w:rPr>
+              <w:t>USERS</w:t>
+            </w:r>
+          </w:p>
+        </w:tc>
+        <w:tc>
+          <w:tcPr>
+            <w:tcW w:w="1842" w:type="dxa"/>
+          </w:tcPr>
+          <w:p>
+            <w:pPr>
+              <w:jc w:val="center"/>
+              <w:rPr>
+                <w:rFonts w:ascii="Bahnschrift Condensed" w:hAnsi="Bahnschrift Condensed"/>
+                <w:b/>
+                <w:sz w:val="48"/>
+                <w:szCs w:val="48"/>
+              </w:rPr>
+            </w:pPr>
+            <w:r>
+              <w:rPr>
+                <w:rFonts w:ascii="Bahnschrift Condensed" w:hAnsi="Bahnschrift Condensed"/>
+                <w:b/>
+                <w:sz w:val="48"/>
+                <w:szCs w:val="48"/>
+              </w:rPr>
+              <w:t>13 – 17</w:t>
+            </w:r>
+          </w:p>
+        </w:tc>
+      </w:tr>
+      <w:tr>
+        <w:tc>
+          <w:tcPr>
+            <w:tcW w:w="7508" w:type="dxa"/>
+          </w:tcPr>
+          <w:p>
+            <w:pPr>
+              <w:jc w:val="center"/>
+              <w:rPr>
+                <w:rFonts w:ascii="Bahnschrift Condensed" w:hAnsi="Bahnschrift Condensed"/>
+                <w:b/>
+                <w:sz w:val="48"/>
+                <w:szCs w:val="48"/>
+              </w:rPr>
+            </w:pPr>
+            <w:r>
+              <w:rPr>
+                <w:rFonts w:ascii="Bahnschrift Condensed" w:hAnsi="Bahnschrift Condensed"/>
+                <w:b/>
+                <w:sz w:val="40"/>
+                <w:szCs w:val="40"/>
+              </w:rPr>
+              <w:t>UTILITY</w:t>
+            </w:r>
+          </w:p>
+        </w:tc>
+        <w:tc>
+          <w:tcPr>
+            <w:tcW w:w="1842" w:type="dxa"/>
+          </w:tcPr>
+          <w:p>
+            <w:pPr>
+              <w:jc w:val="center"/>
+              <w:rPr>
+                <w:rFonts w:ascii="Bahnschrift Condensed" w:hAnsi="Bahnschrift Condensed"/>
+                <w:b/>
+                <w:sz w:val="48"/>
+                <w:szCs w:val="48"/>
+              </w:rPr>
+            </w:pPr>
+            <w:r>
+              <w:rPr>
+                <w:rFonts w:ascii="Bahnschrift Condensed" w:hAnsi="Bahnschrift Condensed"/>
+                <w:b/>
+                <w:sz w:val="48"/>
+                <w:szCs w:val="48"/>
+              </w:rPr>
+              <w:t>18</w:t>
+            </w:r>
+          </w:p>
+        </w:tc>
+      </w:tr>
+    </w:tbl>
+    <w:p>
+      <w:pPr>
+        <w:rPr>
+          <w:rFonts w:ascii="Bahnschrift Condensed" w:hAnsi="Bahnschrift Condensed"/>
+          <w:b/>
+          <w:sz w:val="40"/>
+          <w:szCs w:val="40"/>
+          <w:u w:val="single"/>
+        </w:rPr>
+      </w:pPr>
+      <w:r>
+        <w:rPr>
+          <w:rFonts w:ascii="Bahnschrift Condensed" w:hAnsi="Bahnschrift Condensed"/>
+          <w:b/>
+          <w:sz w:val="40"/>
+          <w:szCs w:val="40"/>
+          <w:u w:val="single"/>
+        </w:rPr>
+        <w:t xml:space="preserve"> </w:t>
+      </w:r>
+      <w:r>
+        <w:rPr>
+          <w:rFonts w:ascii="Bahnschrift Condensed" w:hAnsi="Bahnschrift Condensed"/>
+          <w:b/>
+          <w:sz w:val="40"/>
+          <w:szCs w:val="40"/>
+          <w:u w:val="single"/>
+        </w:rPr>
+        <w:br w:type="page"/>
+      </w:r>
+    </w:p>
+    <w:p>
+      <w:pPr>
+        <w:rPr>
+          <w:rFonts w:ascii="Bahnschrift Condensed" w:hAnsi="Bahnschrift Condensed"/>
+          <w:b/>
+          <w:sz w:val="40"/>
+          <w:szCs w:val="40"/>
+          <w:u w:val="single"/>
+        </w:rPr>
+      </w:pPr>
+    </w:p>
+    <w:p>
+      <w:pPr>
+        <w:jc w:val="center"/>
+        <w:rPr>
+          <w:rFonts w:ascii="Bahnschrift Condensed" w:hAnsi="Bahnschrift Condensed"/>
+          <w:b/>
+          <w:sz w:val="40"/>
+          <w:szCs w:val="40"/>
+          <w:u w:val="single"/>
+        </w:rPr>
+      </w:pPr>
+      <w:r>
+        <w:rPr>
+          <w:rFonts w:ascii="Bahnschrift Condensed" w:hAnsi="Bahnschrift Condensed"/>
+          <w:b/>
+          <w:sz w:val="40"/>
+          <w:szCs w:val="40"/>
+          <w:u w:val="single"/>
+        </w:rPr>
         <w:t>LIBRASYNC DOCUMENTATION</w:t>
       </w:r>
     </w:p>
@@ -39,6 +460,102 @@
           <w:szCs w:val="28"/>
         </w:rPr>
         <w:t>VERSION: 1.0</w:t>
+      </w:r>
+      <w:r>
+        <w:rPr>
+          <w:rFonts w:ascii="Bahnschrift Condensed" w:hAnsi="Bahnschrift Condensed"/>
+          <w:sz w:val="28"/>
+          <w:szCs w:val="28"/>
+        </w:rPr>
+        <w:tab/>
+      </w:r>
+      <w:r>
+        <w:rPr>
+          <w:rFonts w:ascii="Bahnschrift Condensed" w:hAnsi="Bahnschrift Condensed"/>
+          <w:sz w:val="28"/>
+          <w:szCs w:val="28"/>
+        </w:rPr>
+        <w:tab/>
+      </w:r>
+      <w:r>
+        <w:rPr>
+          <w:rFonts w:ascii="Bahnschrift Condensed" w:hAnsi="Bahnschrift Condensed"/>
+          <w:sz w:val="28"/>
+          <w:szCs w:val="28"/>
+        </w:rPr>
+        <w:tab/>
+      </w:r>
+      <w:r>
+        <w:rPr>
+          <w:rFonts w:ascii="Bahnschrift Condensed" w:hAnsi="Bahnschrift Condensed"/>
+          <w:sz w:val="28"/>
+          <w:szCs w:val="28"/>
+        </w:rPr>
+        <w:tab/>
+      </w:r>
+      <w:r>
+        <w:rPr>
+          <w:rFonts w:ascii="Bahnschrift Condensed" w:hAnsi="Bahnschrift Condensed"/>
+          <w:sz w:val="28"/>
+          <w:szCs w:val="28"/>
+        </w:rPr>
+        <w:tab/>
+      </w:r>
+      <w:r>
+        <w:rPr>
+          <w:rFonts w:ascii="Bahnschrift Condensed" w:hAnsi="Bahnschrift Condensed"/>
+          <w:sz w:val="28"/>
+          <w:szCs w:val="28"/>
+        </w:rPr>
+        <w:tab/>
+      </w:r>
+      <w:r>
+        <w:rPr>
+          <w:rFonts w:ascii="Bahnschrift Condensed" w:hAnsi="Bahnschrift Condensed"/>
+          <w:sz w:val="28"/>
+          <w:szCs w:val="28"/>
+        </w:rPr>
+        <w:tab/>
+      </w:r>
+      <w:r>
+        <w:rPr>
+          <w:rFonts w:ascii="Bahnschrift Condensed" w:hAnsi="Bahnschrift Condensed"/>
+          <w:sz w:val="28"/>
+          <w:szCs w:val="28"/>
+        </w:rPr>
+        <w:tab/>
+      </w:r>
+      <w:r>
+        <w:rPr>
+          <w:rFonts w:ascii="Bahnschrift Condensed" w:hAnsi="Bahnschrift Condensed"/>
+          <w:sz w:val="28"/>
+          <w:szCs w:val="28"/>
+        </w:rPr>
+        <w:tab/>
+      </w:r>
+      <w:r>
+        <w:rPr>
+          <w:rFonts w:ascii="Bahnschrift Condensed" w:hAnsi="Bahnschrift Condensed"/>
+          <w:sz w:val="28"/>
+          <w:szCs w:val="28"/>
+        </w:rPr>
+        <w:tab/>
+      </w:r>
+      <w:r>
+        <w:rPr>
+          <w:rFonts w:ascii="Bahnschrift Condensed" w:hAnsi="Bahnschrift Condensed"/>
+          <w:sz w:val="28"/>
+          <w:szCs w:val="28"/>
+        </w:rPr>
+        <w:t xml:space="preserve">    </w:t>
+      </w:r>
+      <w:r>
+        <w:rPr>
+          <w:rFonts w:ascii="Bahnschrift Condensed" w:hAnsi="Bahnschrift Condensed"/>
+          <w:sz w:val="28"/>
+          <w:szCs w:val="28"/>
+        </w:rPr>
+        <w:t>25-04-2024</w:t>
       </w:r>
     </w:p>
     <w:p>
@@ -68,6 +585,15 @@
           <w:t>https://github.com/krishna18developer/CampusConnect/</w:t>
         </w:r>
       </w:hyperlink>
+      <w:r>
+        <w:rPr>
+          <w:rStyle w:val="Hyperlink"/>
+          <w:rFonts w:ascii="Bahnschrift Condensed" w:hAnsi="Bahnschrift Condensed"/>
+          <w:sz w:val="28"/>
+          <w:szCs w:val="28"/>
+        </w:rPr>
+        <w:t>tree/main/LibraSync</w:t>
+      </w:r>
     </w:p>
     <w:p>
       <w:pPr>
@@ -264,17 +790,6 @@
         </w:rPr>
         <w:t>PROGRAMMING LANGUAGE: C (C99)</w:t>
       </w:r>
-    </w:p>
-    <w:p>
-      <w:pPr>
-        <w:ind w:left="360"/>
-        <w:rPr>
-          <w:rFonts w:ascii="Bahnschrift Condensed" w:hAnsi="Bahnschrift Condensed"/>
-          <w:sz w:val="28"/>
-          <w:szCs w:val="28"/>
-          <w:u w:val="single"/>
-        </w:rPr>
-      </w:pPr>
       <w:r>
         <w:rPr>
           <w:rFonts w:ascii="Bahnschrift Condensed" w:hAnsi="Bahnschrift Condensed"/>
@@ -346,6 +861,16 @@
           </wp:anchor>
         </w:drawing>
       </w:r>
+    </w:p>
+    <w:p>
+      <w:pPr>
+        <w:ind w:left="360"/>
+        <w:rPr>
+          <w:rFonts w:ascii="Bahnschrift Condensed" w:hAnsi="Bahnschrift Condensed"/>
+          <w:sz w:val="28"/>
+          <w:szCs w:val="28"/>
+        </w:rPr>
+      </w:pPr>
       <w:r>
         <w:rPr>
           <w:rFonts w:ascii="Bahnschrift Condensed" w:hAnsi="Bahnschrift Condensed"/>
@@ -496,6 +1021,225 @@
           <w:rFonts w:ascii="Bahnschrift Condensed" w:hAnsi="Bahnschrift Condensed"/>
           <w:sz w:val="28"/>
           <w:szCs w:val="28"/>
+        </w:rPr>
+        <w:br w:type="page"/>
+      </w:r>
+      <w:r>
+        <w:rPr>
+          <w:rFonts w:ascii="Bahnschrift Condensed" w:hAnsi="Bahnschrift Condensed"/>
+          <w:sz w:val="28"/>
+          <w:szCs w:val="28"/>
+        </w:rPr>
+        <w:lastRenderedPageBreak/>
+        <w:drawing>
+          <wp:anchor distT="0" distB="0" distL="114300" distR="114300" simplePos="0" relativeHeight="251704320" behindDoc="0" locked="0" layoutInCell="1" allowOverlap="1" wp14:anchorId="1678C3A4">
+            <wp:simplePos x="0" y="0"/>
+            <wp:positionH relativeFrom="column">
+              <wp:posOffset>-125495</wp:posOffset>
+            </wp:positionH>
+            <wp:positionV relativeFrom="paragraph">
+              <wp:posOffset>3872221</wp:posOffset>
+            </wp:positionV>
+            <wp:extent cx="5943600" cy="4102735"/>
+            <wp:effectExtent l="0" t="0" r="0" b="0"/>
+            <wp:wrapNone/>
+            <wp:docPr id="38" name="Picture 38"/>
+            <wp:cNvGraphicFramePr>
+              <a:graphicFrameLocks xmlns:a="http://schemas.openxmlformats.org/drawingml/2006/main" noChangeAspect="1"/>
+            </wp:cNvGraphicFramePr>
+            <a:graphic xmlns:a="http://schemas.openxmlformats.org/drawingml/2006/main">
+              <a:graphicData uri="http://schemas.openxmlformats.org/drawingml/2006/picture">
+                <pic:pic xmlns:pic="http://schemas.openxmlformats.org/drawingml/2006/picture">
+                  <pic:nvPicPr>
+                    <pic:cNvPr id="1" name=""/>
+                    <pic:cNvPicPr/>
+                  </pic:nvPicPr>
+                  <pic:blipFill>
+                    <a:blip r:embed="rId13">
+                      <a:extLst>
+                        <a:ext uri="{28A0092B-C50C-407E-A947-70E740481C1C}">
+                          <a14:useLocalDpi xmlns:a14="http://schemas.microsoft.com/office/drawing/2010/main" val="0"/>
+                        </a:ext>
+                      </a:extLst>
+                    </a:blip>
+                    <a:stretch>
+                      <a:fillRect/>
+                    </a:stretch>
+                  </pic:blipFill>
+                  <pic:spPr>
+                    <a:xfrm>
+                      <a:off x="0" y="0"/>
+                      <a:ext cx="5943600" cy="4102735"/>
+                    </a:xfrm>
+                    <a:prstGeom prst="rect">
+                      <a:avLst/>
+                    </a:prstGeom>
+                  </pic:spPr>
+                </pic:pic>
+              </a:graphicData>
+            </a:graphic>
+          </wp:anchor>
+        </w:drawing>
+      </w:r>
+      <w:r>
+        <w:rPr>
+          <w:rFonts w:ascii="Bahnschrift Condensed" w:hAnsi="Bahnschrift Condensed"/>
+          <w:sz w:val="28"/>
+          <w:szCs w:val="28"/>
+        </w:rPr>
+        <w:drawing>
+          <wp:anchor distT="0" distB="0" distL="114300" distR="114300" simplePos="0" relativeHeight="251703296" behindDoc="0" locked="0" layoutInCell="1" allowOverlap="1" wp14:anchorId="52CC3553">
+            <wp:simplePos x="0" y="0"/>
+            <wp:positionH relativeFrom="column">
+              <wp:posOffset>-124860</wp:posOffset>
+            </wp:positionH>
+            <wp:positionV relativeFrom="paragraph">
+              <wp:posOffset>-71276</wp:posOffset>
+            </wp:positionV>
+            <wp:extent cx="5943600" cy="3807912"/>
+            <wp:effectExtent l="0" t="0" r="0" b="2540"/>
+            <wp:wrapNone/>
+            <wp:docPr id="35" name="Picture 35"/>
+            <wp:cNvGraphicFramePr>
+              <a:graphicFrameLocks xmlns:a="http://schemas.openxmlformats.org/drawingml/2006/main" noChangeAspect="1"/>
+            </wp:cNvGraphicFramePr>
+            <a:graphic xmlns:a="http://schemas.openxmlformats.org/drawingml/2006/main">
+              <a:graphicData uri="http://schemas.openxmlformats.org/drawingml/2006/picture">
+                <pic:pic xmlns:pic="http://schemas.openxmlformats.org/drawingml/2006/picture">
+                  <pic:nvPicPr>
+                    <pic:cNvPr id="1" name=""/>
+                    <pic:cNvPicPr/>
+                  </pic:nvPicPr>
+                  <pic:blipFill>
+                    <a:blip r:embed="rId14">
+                      <a:extLst>
+                        <a:ext uri="{28A0092B-C50C-407E-A947-70E740481C1C}">
+                          <a14:useLocalDpi xmlns:a14="http://schemas.microsoft.com/office/drawing/2010/main" val="0"/>
+                        </a:ext>
+                      </a:extLst>
+                    </a:blip>
+                    <a:stretch>
+                      <a:fillRect/>
+                    </a:stretch>
+                  </pic:blipFill>
+                  <pic:spPr>
+                    <a:xfrm>
+                      <a:off x="0" y="0"/>
+                      <a:ext cx="5943600" cy="3807912"/>
+                    </a:xfrm>
+                    <a:prstGeom prst="rect">
+                      <a:avLst/>
+                    </a:prstGeom>
+                  </pic:spPr>
+                </pic:pic>
+              </a:graphicData>
+            </a:graphic>
+            <wp14:sizeRelV relativeFrom="margin">
+              <wp14:pctHeight>0</wp14:pctHeight>
+            </wp14:sizeRelV>
+          </wp:anchor>
+        </w:drawing>
+      </w:r>
+      <w:r>
+        <w:rPr>
+          <w:rFonts w:ascii="Bahnschrift Condensed" w:hAnsi="Bahnschrift Condensed"/>
+          <w:sz w:val="28"/>
+          <w:szCs w:val="28"/>
+        </w:rPr>
+        <w:br w:type="page"/>
+      </w:r>
+      <w:r>
+        <w:rPr>
+          <w:rFonts w:ascii="Bahnschrift Condensed" w:hAnsi="Bahnschrift Condensed"/>
+          <w:sz w:val="28"/>
+          <w:szCs w:val="28"/>
+        </w:rPr>
+        <w:lastRenderedPageBreak/>
+        <w:t>-</w:t>
+      </w:r>
+    </w:p>
+    <w:p>
+      <w:pPr>
+        <w:rPr>
+          <w:rFonts w:ascii="Bahnschrift Condensed" w:hAnsi="Bahnschrift Condensed"/>
+          <w:sz w:val="28"/>
+          <w:szCs w:val="28"/>
+        </w:rPr>
+      </w:pPr>
+    </w:p>
+    <w:p>
+      <w:pPr>
+        <w:rPr>
+          <w:rFonts w:ascii="Bahnschrift Condensed" w:hAnsi="Bahnschrift Condensed"/>
+          <w:b/>
+          <w:sz w:val="40"/>
+          <w:szCs w:val="40"/>
+          <w:u w:val="single"/>
+        </w:rPr>
+      </w:pPr>
+      <w:r>
+        <w:rPr>
+          <w:rFonts w:ascii="Bahnschrift Condensed" w:hAnsi="Bahnschrift Condensed"/>
+          <w:sz w:val="28"/>
+          <w:szCs w:val="28"/>
+        </w:rPr>
+        <w:drawing>
+          <wp:anchor distT="0" distB="0" distL="114300" distR="114300" simplePos="0" relativeHeight="251705344" behindDoc="0" locked="0" layoutInCell="1" allowOverlap="1" wp14:anchorId="54AEE612">
+            <wp:simplePos x="0" y="0"/>
+            <wp:positionH relativeFrom="column">
+              <wp:posOffset>149437</wp:posOffset>
+            </wp:positionH>
+            <wp:positionV relativeFrom="paragraph">
+              <wp:posOffset>1411817</wp:posOffset>
+            </wp:positionV>
+            <wp:extent cx="5943600" cy="3792855"/>
+            <wp:effectExtent l="0" t="0" r="0" b="0"/>
+            <wp:wrapNone/>
+            <wp:docPr id="39" name="Picture 39"/>
+            <wp:cNvGraphicFramePr>
+              <a:graphicFrameLocks xmlns:a="http://schemas.openxmlformats.org/drawingml/2006/main" noChangeAspect="1"/>
+            </wp:cNvGraphicFramePr>
+            <a:graphic xmlns:a="http://schemas.openxmlformats.org/drawingml/2006/main">
+              <a:graphicData uri="http://schemas.openxmlformats.org/drawingml/2006/picture">
+                <pic:pic xmlns:pic="http://schemas.openxmlformats.org/drawingml/2006/picture">
+                  <pic:nvPicPr>
+                    <pic:cNvPr id="1" name=""/>
+                    <pic:cNvPicPr/>
+                  </pic:nvPicPr>
+                  <pic:blipFill>
+                    <a:blip r:embed="rId15">
+                      <a:extLst>
+                        <a:ext uri="{28A0092B-C50C-407E-A947-70E740481C1C}">
+                          <a14:useLocalDpi xmlns:a14="http://schemas.microsoft.com/office/drawing/2010/main" val="0"/>
+                        </a:ext>
+                      </a:extLst>
+                    </a:blip>
+                    <a:stretch>
+                      <a:fillRect/>
+                    </a:stretch>
+                  </pic:blipFill>
+                  <pic:spPr>
+                    <a:xfrm>
+                      <a:off x="0" y="0"/>
+                      <a:ext cx="5943600" cy="3792855"/>
+                    </a:xfrm>
+                    <a:prstGeom prst="rect">
+                      <a:avLst/>
+                    </a:prstGeom>
+                  </pic:spPr>
+                </pic:pic>
+              </a:graphicData>
+            </a:graphic>
+          </wp:anchor>
+        </w:drawing>
+      </w:r>
+      <w:r>
+        <w:rPr>
+          <w:rFonts w:ascii="Bahnschrift Condensed" w:hAnsi="Bahnschrift Condensed"/>
+          <w:b/>
+          <w:sz w:val="40"/>
+          <w:szCs w:val="40"/>
+          <w:u w:val="single"/>
         </w:rPr>
         <w:br w:type="page"/>
       </w:r>
@@ -563,7 +1307,7 @@
                     <pic:cNvPicPr/>
                   </pic:nvPicPr>
                   <pic:blipFill>
-                    <a:blip r:embed="rId13">
+                    <a:blip r:embed="rId16">
                       <a:extLst>
                         <a:ext uri="{28A0092B-C50C-407E-A947-70E740481C1C}">
                           <a14:useLocalDpi xmlns:a14="http://schemas.microsoft.com/office/drawing/2010/main" val="0"/>
@@ -887,7 +1631,7 @@
                     </pic:cNvPicPr>
                   </pic:nvPicPr>
                   <pic:blipFill>
-                    <a:blip r:embed="rId14">
+                    <a:blip r:embed="rId17">
                       <a:extLst>
                         <a:ext uri="{28A0092B-C50C-407E-A947-70E740481C1C}">
                           <a14:useLocalDpi xmlns:a14="http://schemas.microsoft.com/office/drawing/2010/main" val="0"/>
@@ -1045,7 +1789,23 @@
           <w:sz w:val="28"/>
           <w:szCs w:val="28"/>
         </w:rPr>
-        <w:t>IT CONTAINS THE UID OF EACH AND EVERY BOOK.</w:t>
+        <w:t xml:space="preserve">IT CONTAINS THE </w:t>
+      </w:r>
+      <w:r>
+        <w:rPr>
+          <w:rFonts w:ascii="Bahnschrift Condensed" w:hAnsi="Bahnschrift Condensed"/>
+          <w:sz w:val="28"/>
+          <w:szCs w:val="28"/>
+        </w:rPr>
+        <w:t>UUID</w:t>
+      </w:r>
+      <w:r>
+        <w:rPr>
+          <w:rFonts w:ascii="Bahnschrift Condensed" w:hAnsi="Bahnschrift Condensed"/>
+          <w:sz w:val="28"/>
+          <w:szCs w:val="28"/>
+        </w:rPr>
+        <w:t xml:space="preserve"> OF EACH AND EVERY BOOK.</w:t>
       </w:r>
     </w:p>
     <w:p>
@@ -1162,7 +1922,7 @@
                     </pic:cNvPicPr>
                   </pic:nvPicPr>
                   <pic:blipFill>
-                    <a:blip r:embed="rId15">
+                    <a:blip r:embed="rId18">
                       <a:extLst>
                         <a:ext uri="{28A0092B-C50C-407E-A947-70E740481C1C}">
                           <a14:useLocalDpi xmlns:a14="http://schemas.microsoft.com/office/drawing/2010/main" val="0"/>
@@ -1227,7 +1987,15 @@
           <w:sz w:val="28"/>
           <w:szCs w:val="28"/>
         </w:rPr>
-        <w:t>EACH BOOK FILE NAME IS AN UUID</w:t>
+        <w:t xml:space="preserve">EACH BOOK FILE NAME IS AN </w:t>
+      </w:r>
+      <w:r>
+        <w:rPr>
+          <w:rFonts w:ascii="Bahnschrift Condensed" w:hAnsi="Bahnschrift Condensed"/>
+          <w:sz w:val="28"/>
+          <w:szCs w:val="28"/>
+        </w:rPr>
+        <w:t>UUID</w:t>
       </w:r>
     </w:p>
     <w:p>
@@ -1559,8 +2327,8 @@
         </w:rPr>
         <w:drawing>
           <wp:inline distT="0" distB="0" distL="0" distR="0" wp14:anchorId="40097B0D">
-            <wp:extent cx="3091449" cy="1504950"/>
-            <wp:effectExtent l="0" t="0" r="0" b="0"/>
+            <wp:extent cx="3617701" cy="1487277"/>
+            <wp:effectExtent l="0" t="0" r="1905" b="0"/>
             <wp:docPr id="22" name="Picture 22"/>
             <wp:cNvGraphicFramePr>
               <a:graphicFrameLocks xmlns:a="http://schemas.openxmlformats.org/drawingml/2006/main" noChangeAspect="1"/>
@@ -1575,7 +2343,7 @@
                     </pic:cNvPicPr>
                   </pic:nvPicPr>
                   <pic:blipFill>
-                    <a:blip r:embed="rId16" cstate="print">
+                    <a:blip r:embed="rId19" cstate="print">
                       <a:extLst>
                         <a:ext uri="{28A0092B-C50C-407E-A947-70E740481C1C}">
                           <a14:useLocalDpi xmlns:a14="http://schemas.microsoft.com/office/drawing/2010/main" val="0"/>
@@ -1589,7 +2357,7 @@
                   <pic:spPr bwMode="auto">
                     <a:xfrm>
                       <a:off x="0" y="0"/>
-                      <a:ext cx="3091449" cy="1504950"/>
+                      <a:ext cx="3624673" cy="1490143"/>
                     </a:xfrm>
                     <a:prstGeom prst="rect">
                       <a:avLst/>
@@ -1665,7 +2433,7 @@
                     </pic:cNvPicPr>
                   </pic:nvPicPr>
                   <pic:blipFill>
-                    <a:blip r:embed="rId17">
+                    <a:blip r:embed="rId20">
                       <a:extLst>
                         <a:ext uri="{28A0092B-C50C-407E-A947-70E740481C1C}">
                           <a14:useLocalDpi xmlns:a14="http://schemas.microsoft.com/office/drawing/2010/main" val="0"/>
@@ -1846,7 +2614,7 @@
                     </pic:cNvPicPr>
                   </pic:nvPicPr>
                   <pic:blipFill>
-                    <a:blip r:embed="rId18">
+                    <a:blip r:embed="rId21">
                       <a:extLst>
                         <a:ext uri="{28A0092B-C50C-407E-A947-70E740481C1C}">
                           <a14:useLocalDpi xmlns:a14="http://schemas.microsoft.com/office/drawing/2010/main" val="0"/>
@@ -1978,7 +2746,7 @@
                     </pic:cNvPicPr>
                   </pic:nvPicPr>
                   <pic:blipFill>
-                    <a:blip r:embed="rId19">
+                    <a:blip r:embed="rId22">
                       <a:extLst>
                         <a:ext uri="{28A0092B-C50C-407E-A947-70E740481C1C}">
                           <a14:useLocalDpi xmlns:a14="http://schemas.microsoft.com/office/drawing/2010/main" val="0"/>
@@ -2247,7 +3015,23 @@
           <w:sz w:val="28"/>
           <w:szCs w:val="28"/>
         </w:rPr>
-        <w:t xml:space="preserve"> ADD THE UUID TO INDEX LIST.</w:t>
+        <w:t xml:space="preserve"> ADD THE </w:t>
+      </w:r>
+      <w:r>
+        <w:rPr>
+          <w:rFonts w:ascii="Bahnschrift Condensed" w:hAnsi="Bahnschrift Condensed"/>
+          <w:sz w:val="28"/>
+          <w:szCs w:val="28"/>
+        </w:rPr>
+        <w:t>UUID</w:t>
+      </w:r>
+      <w:r>
+        <w:rPr>
+          <w:rFonts w:ascii="Bahnschrift Condensed" w:hAnsi="Bahnschrift Condensed"/>
+          <w:sz w:val="28"/>
+          <w:szCs w:val="28"/>
+        </w:rPr>
+        <w:t xml:space="preserve"> TO INDEX LIST.</w:t>
       </w:r>
     </w:p>
     <w:p>
@@ -2284,7 +3068,7 @@
                     </pic:cNvPicPr>
                   </pic:nvPicPr>
                   <pic:blipFill>
-                    <a:blip r:embed="rId20">
+                    <a:blip r:embed="rId23">
                       <a:extLst>
                         <a:ext uri="{28A0092B-C50C-407E-A947-70E740481C1C}">
                           <a14:useLocalDpi xmlns:a14="http://schemas.microsoft.com/office/drawing/2010/main" val="0"/>
@@ -2412,15 +3196,15 @@
               <wp:posOffset>3172460</wp:posOffset>
             </wp:positionH>
             <wp:positionV relativeFrom="paragraph">
-              <wp:posOffset>211455</wp:posOffset>
+              <wp:posOffset>35560</wp:posOffset>
             </wp:positionV>
-            <wp:extent cx="3667125" cy="1374775"/>
-            <wp:effectExtent l="0" t="0" r="9525" b="0"/>
+            <wp:extent cx="3667125" cy="1365250"/>
+            <wp:effectExtent l="0" t="0" r="9525" b="6350"/>
             <wp:wrapThrough wrapText="bothSides">
               <wp:wrapPolygon edited="0">
                 <wp:start x="0" y="0"/>
-                <wp:lineTo x="0" y="21251"/>
-                <wp:lineTo x="21544" y="21251"/>
+                <wp:lineTo x="0" y="21399"/>
+                <wp:lineTo x="21544" y="21399"/>
                 <wp:lineTo x="21544" y="0"/>
                 <wp:lineTo x="0" y="0"/>
               </wp:wrapPolygon>
@@ -2439,7 +3223,7 @@
                     </pic:cNvPicPr>
                   </pic:nvPicPr>
                   <pic:blipFill>
-                    <a:blip r:embed="rId21">
+                    <a:blip r:embed="rId24">
                       <a:extLst>
                         <a:ext uri="{28A0092B-C50C-407E-A947-70E740481C1C}">
                           <a14:useLocalDpi xmlns:a14="http://schemas.microsoft.com/office/drawing/2010/main" val="0"/>
@@ -2453,7 +3237,7 @@
                   <pic:spPr bwMode="auto">
                     <a:xfrm>
                       <a:off x="0" y="0"/>
-                      <a:ext cx="3667125" cy="1374775"/>
+                      <a:ext cx="3667125" cy="1365250"/>
                     </a:xfrm>
                     <a:prstGeom prst="rect">
                       <a:avLst/>
@@ -2593,7 +3377,7 @@
                     </pic:cNvPicPr>
                   </pic:nvPicPr>
                   <pic:blipFill>
-                    <a:blip r:embed="rId22">
+                    <a:blip r:embed="rId25">
                       <a:extLst>
                         <a:ext uri="{28A0092B-C50C-407E-A947-70E740481C1C}">
                           <a14:useLocalDpi xmlns:a14="http://schemas.microsoft.com/office/drawing/2010/main" val="0"/>
@@ -2889,7 +3673,23 @@
           <w:sz w:val="28"/>
           <w:szCs w:val="28"/>
         </w:rPr>
-        <w:t xml:space="preserve"> REMOVE THE UUID FROM INDEX LIST.</w:t>
+        <w:t xml:space="preserve"> REMOVE THE </w:t>
+      </w:r>
+      <w:r>
+        <w:rPr>
+          <w:rFonts w:ascii="Bahnschrift Condensed" w:hAnsi="Bahnschrift Condensed"/>
+          <w:sz w:val="28"/>
+          <w:szCs w:val="28"/>
+        </w:rPr>
+        <w:t>UUID</w:t>
+      </w:r>
+      <w:r>
+        <w:rPr>
+          <w:rFonts w:ascii="Bahnschrift Condensed" w:hAnsi="Bahnschrift Condensed"/>
+          <w:sz w:val="28"/>
+          <w:szCs w:val="28"/>
+        </w:rPr>
+        <w:t xml:space="preserve"> FROM INDEX LIST.</w:t>
       </w:r>
     </w:p>
     <w:p>
@@ -2933,7 +3733,7 @@
                     </pic:cNvPicPr>
                   </pic:nvPicPr>
                   <pic:blipFill>
-                    <a:blip r:embed="rId23" cstate="print">
+                    <a:blip r:embed="rId26" cstate="print">
                       <a:extLst>
                         <a:ext uri="{28A0092B-C50C-407E-A947-70E740481C1C}">
                           <a14:useLocalDpi xmlns:a14="http://schemas.microsoft.com/office/drawing/2010/main" val="0"/>
@@ -3056,7 +3856,7 @@
                     </pic:cNvPicPr>
                   </pic:nvPicPr>
                   <pic:blipFill>
-                    <a:blip r:embed="rId24" cstate="print">
+                    <a:blip r:embed="rId27" cstate="print">
                       <a:extLst>
                         <a:ext uri="{28A0092B-C50C-407E-A947-70E740481C1C}">
                           <a14:useLocalDpi xmlns:a14="http://schemas.microsoft.com/office/drawing/2010/main" val="0"/>
@@ -3205,7 +4005,7 @@
                     </pic:cNvPicPr>
                   </pic:nvPicPr>
                   <pic:blipFill>
-                    <a:blip r:embed="rId25">
+                    <a:blip r:embed="rId28">
                       <a:extLst>
                         <a:ext uri="{28A0092B-C50C-407E-A947-70E740481C1C}">
                           <a14:useLocalDpi xmlns:a14="http://schemas.microsoft.com/office/drawing/2010/main" val="0"/>
@@ -3470,7 +4270,7 @@
                     </pic:cNvPicPr>
                   </pic:nvPicPr>
                   <pic:blipFill>
-                    <a:blip r:embed="rId26">
+                    <a:blip r:embed="rId29">
                       <a:extLst>
                         <a:ext uri="{28A0092B-C50C-407E-A947-70E740481C1C}">
                           <a14:useLocalDpi xmlns:a14="http://schemas.microsoft.com/office/drawing/2010/main" val="0"/>
@@ -3661,7 +4461,7 @@
                     </pic:cNvPicPr>
                   </pic:nvPicPr>
                   <pic:blipFill>
-                    <a:blip r:embed="rId27">
+                    <a:blip r:embed="rId30">
                       <a:extLst>
                         <a:ext uri="{28A0092B-C50C-407E-A947-70E740481C1C}">
                           <a14:useLocalDpi xmlns:a14="http://schemas.microsoft.com/office/drawing/2010/main" val="0"/>
@@ -3739,7 +4539,23 @@
           <w:sz w:val="32"/>
           <w:szCs w:val="28"/>
         </w:rPr>
-        <w:t xml:space="preserve"> UUIDS IN INDEX FILE</w:t>
+        <w:t xml:space="preserve"> </w:t>
+      </w:r>
+      <w:r>
+        <w:rPr>
+          <w:rFonts w:ascii="Bahnschrift Condensed" w:hAnsi="Bahnschrift Condensed"/>
+          <w:sz w:val="32"/>
+          <w:szCs w:val="28"/>
+        </w:rPr>
+        <w:t>UUID</w:t>
+      </w:r>
+      <w:r>
+        <w:rPr>
+          <w:rFonts w:ascii="Bahnschrift Condensed" w:hAnsi="Bahnschrift Condensed"/>
+          <w:sz w:val="32"/>
+          <w:szCs w:val="28"/>
+        </w:rPr>
+        <w:t>S IN INDEX FILE</w:t>
       </w:r>
     </w:p>
     <w:p>
@@ -3773,7 +4589,23 @@
           <w:sz w:val="28"/>
           <w:szCs w:val="28"/>
         </w:rPr>
-        <w:t>WITH ITS UUID NAME AND PREFIX “B-“</w:t>
+        <w:t xml:space="preserve">WITH ITS </w:t>
+      </w:r>
+      <w:r>
+        <w:rPr>
+          <w:rFonts w:ascii="Bahnschrift Condensed" w:hAnsi="Bahnschrift Condensed"/>
+          <w:sz w:val="28"/>
+          <w:szCs w:val="28"/>
+        </w:rPr>
+        <w:t>UUID</w:t>
+      </w:r>
+      <w:r>
+        <w:rPr>
+          <w:rFonts w:ascii="Bahnschrift Condensed" w:hAnsi="Bahnschrift Condensed"/>
+          <w:sz w:val="28"/>
+          <w:szCs w:val="28"/>
+        </w:rPr>
+        <w:t xml:space="preserve"> NAME AND PREFIX “B-“</w:t>
       </w:r>
     </w:p>
     <w:p>
@@ -3862,7 +4694,7 @@
                     </pic:cNvPicPr>
                   </pic:nvPicPr>
                   <pic:blipFill>
-                    <a:blip r:embed="rId28" cstate="print">
+                    <a:blip r:embed="rId31" cstate="print">
                       <a:extLst>
                         <a:ext uri="{28A0092B-C50C-407E-A947-70E740481C1C}">
                           <a14:useLocalDpi xmlns:a14="http://schemas.microsoft.com/office/drawing/2010/main" val="0"/>
@@ -4072,7 +4904,7 @@
                     </pic:cNvPicPr>
                   </pic:nvPicPr>
                   <pic:blipFill>
-                    <a:blip r:embed="rId29" cstate="print">
+                    <a:blip r:embed="rId32" cstate="print">
                       <a:extLst>
                         <a:ext uri="{28A0092B-C50C-407E-A947-70E740481C1C}">
                           <a14:useLocalDpi xmlns:a14="http://schemas.microsoft.com/office/drawing/2010/main" val="0"/>
@@ -4140,7 +4972,23 @@
           <w:sz w:val="32"/>
           <w:szCs w:val="28"/>
         </w:rPr>
-        <w:t xml:space="preserve"> THE UUID OF USER </w:t>
+        <w:t xml:space="preserve"> THE </w:t>
+      </w:r>
+      <w:r>
+        <w:rPr>
+          <w:rFonts w:ascii="Bahnschrift Condensed" w:hAnsi="Bahnschrift Condensed"/>
+          <w:sz w:val="32"/>
+          <w:szCs w:val="28"/>
+        </w:rPr>
+        <w:t>UUID</w:t>
+      </w:r>
+      <w:r>
+        <w:rPr>
+          <w:rFonts w:ascii="Bahnschrift Condensed" w:hAnsi="Bahnschrift Condensed"/>
+          <w:sz w:val="32"/>
+          <w:szCs w:val="28"/>
+        </w:rPr>
+        <w:t xml:space="preserve"> OF USER </w:t>
       </w:r>
       <w:r>
         <w:rPr>
@@ -4322,17 +5170,7 @@
           <w:u w:val="single"/>
         </w:rPr>
         <w:lastRenderedPageBreak/>
-        <w:t>USER</w:t>
-      </w:r>
-      <w:r>
-        <w:rPr>
-          <w:rFonts w:ascii="Bahnschrift Condensed" w:hAnsi="Bahnschrift Condensed"/>
-          <w:b/>
-          <w:sz w:val="40"/>
-          <w:szCs w:val="40"/>
-          <w:u w:val="single"/>
-        </w:rPr>
-        <w:t xml:space="preserve"> MANAGEMENT</w:t>
+        <w:t>USER MANAGEMENT</w:t>
       </w:r>
     </w:p>
     <w:p>
@@ -4370,7 +5208,7 @@
                     </pic:cNvPicPr>
                   </pic:nvPicPr>
                   <pic:blipFill>
-                    <a:blip r:embed="rId30">
+                    <a:blip r:embed="rId33">
                       <a:extLst>
                         <a:ext uri="{28A0092B-C50C-407E-A947-70E740481C1C}">
                           <a14:useLocalDpi xmlns:a14="http://schemas.microsoft.com/office/drawing/2010/main" val="0"/>
@@ -4464,7 +5302,7 @@
                     </pic:cNvPicPr>
                   </pic:nvPicPr>
                   <pic:blipFill>
-                    <a:blip r:embed="rId31">
+                    <a:blip r:embed="rId34">
                       <a:extLst>
                         <a:ext uri="{28A0092B-C50C-407E-A947-70E740481C1C}">
                           <a14:useLocalDpi xmlns:a14="http://schemas.microsoft.com/office/drawing/2010/main" val="0"/>
@@ -4566,15 +5404,7 @@
           <w:sz w:val="28"/>
           <w:szCs w:val="28"/>
         </w:rPr>
-        <w:t xml:space="preserve"> </w:t>
-      </w:r>
-      <w:r>
-        <w:rPr>
-          <w:rFonts w:ascii="Bahnschrift Condensed" w:hAnsi="Bahnschrift Condensed"/>
-          <w:sz w:val="28"/>
-          <w:szCs w:val="28"/>
-        </w:rPr>
-        <w:t>U</w:t>
+        <w:t xml:space="preserve"> U</w:t>
       </w:r>
       <w:r>
         <w:rPr>
@@ -4646,7 +5476,23 @@
           <w:sz w:val="28"/>
           <w:szCs w:val="28"/>
         </w:rPr>
-        <w:t xml:space="preserve">IT CONTAINS THE UID OF EACH AND EVERY </w:t>
+        <w:t xml:space="preserve">IT CONTAINS THE </w:t>
+      </w:r>
+      <w:r>
+        <w:rPr>
+          <w:rFonts w:ascii="Bahnschrift Condensed" w:hAnsi="Bahnschrift Condensed"/>
+          <w:sz w:val="28"/>
+          <w:szCs w:val="28"/>
+        </w:rPr>
+        <w:t>UUID</w:t>
+      </w:r>
+      <w:r>
+        <w:rPr>
+          <w:rFonts w:ascii="Bahnschrift Condensed" w:hAnsi="Bahnschrift Condensed"/>
+          <w:sz w:val="28"/>
+          <w:szCs w:val="28"/>
+        </w:rPr>
+        <w:t xml:space="preserve"> OF EACH AND EVERY </w:t>
       </w:r>
       <w:r>
         <w:rPr>
@@ -4754,19 +5600,19 @@
           <wp:anchor distT="0" distB="0" distL="114300" distR="114300" simplePos="0" relativeHeight="251687936" behindDoc="1" locked="0" layoutInCell="1" allowOverlap="1" wp14:anchorId="1E5A8CB3" wp14:editId="12D46341">
             <wp:simplePos x="0" y="0"/>
             <wp:positionH relativeFrom="column">
-              <wp:posOffset>2981408</wp:posOffset>
+              <wp:posOffset>3181350</wp:posOffset>
             </wp:positionH>
             <wp:positionV relativeFrom="paragraph">
-              <wp:posOffset>227302</wp:posOffset>
+              <wp:posOffset>224155</wp:posOffset>
             </wp:positionV>
-            <wp:extent cx="3667125" cy="2318385"/>
-            <wp:effectExtent l="0" t="0" r="9525" b="5715"/>
+            <wp:extent cx="3275330" cy="2318385"/>
+            <wp:effectExtent l="0" t="0" r="1270" b="5715"/>
             <wp:wrapThrough wrapText="bothSides">
               <wp:wrapPolygon edited="0">
                 <wp:start x="0" y="0"/>
                 <wp:lineTo x="0" y="21476"/>
-                <wp:lineTo x="21544" y="21476"/>
-                <wp:lineTo x="21544" y="0"/>
+                <wp:lineTo x="21483" y="21476"/>
+                <wp:lineTo x="21483" y="0"/>
                 <wp:lineTo x="0" y="0"/>
               </wp:wrapPolygon>
             </wp:wrapThrough>
@@ -4784,7 +5630,7 @@
                     </pic:cNvPicPr>
                   </pic:nvPicPr>
                   <pic:blipFill>
-                    <a:blip r:embed="rId32">
+                    <a:blip r:embed="rId35" cstate="print">
                       <a:extLst>
                         <a:ext uri="{28A0092B-C50C-407E-A947-70E740481C1C}">
                           <a14:useLocalDpi xmlns:a14="http://schemas.microsoft.com/office/drawing/2010/main" val="0"/>
@@ -4798,7 +5644,7 @@
                   <pic:spPr bwMode="auto">
                     <a:xfrm>
                       <a:off x="0" y="0"/>
-                      <a:ext cx="3667125" cy="2318385"/>
+                      <a:ext cx="3275330" cy="2318385"/>
                     </a:xfrm>
                     <a:prstGeom prst="rect">
                       <a:avLst/>
@@ -4865,7 +5711,15 @@
           <w:sz w:val="28"/>
           <w:szCs w:val="28"/>
         </w:rPr>
-        <w:t xml:space="preserve"> FILE NAME IS AN UUID</w:t>
+        <w:t xml:space="preserve"> FILE NAME IS AN </w:t>
+      </w:r>
+      <w:r>
+        <w:rPr>
+          <w:rFonts w:ascii="Bahnschrift Condensed" w:hAnsi="Bahnschrift Condensed"/>
+          <w:sz w:val="28"/>
+          <w:szCs w:val="28"/>
+        </w:rPr>
+        <w:t>UUID</w:t>
       </w:r>
     </w:p>
     <w:p>
@@ -4911,7 +5765,7 @@
           <w:sz w:val="28"/>
           <w:szCs w:val="28"/>
         </w:rPr>
-        <w:t>f7e11472-aba9-4979-bd02-56f0bc9d3d63</w:t>
+        <w:t>9BD52054-0E95-4A0A-9D5B-0E43B8FBEE95</w:t>
       </w:r>
       <w:r>
         <w:rPr>
@@ -5043,6 +5897,28 @@
     </w:p>
     <w:p>
       <w:pPr>
+        <w:pStyle w:val="ListParagraph"/>
+        <w:numPr>
+          <w:ilvl w:val="0"/>
+          <w:numId w:val="20"/>
+        </w:numPr>
+        <w:rPr>
+          <w:rFonts w:ascii="Bahnschrift Condensed" w:hAnsi="Bahnschrift Condensed"/>
+          <w:sz w:val="28"/>
+          <w:szCs w:val="28"/>
+        </w:rPr>
+      </w:pPr>
+      <w:r>
+        <w:rPr>
+          <w:rFonts w:ascii="Bahnschrift Condensed" w:hAnsi="Bahnschrift Condensed"/>
+          <w:sz w:val="28"/>
+          <w:szCs w:val="28"/>
+        </w:rPr>
+        <w:t>Roll Number</w:t>
+      </w:r>
+    </w:p>
+    <w:p>
+      <w:pPr>
         <w:rPr>
           <w:rFonts w:ascii="Bahnschrift Condensed" w:hAnsi="Bahnschrift Condensed"/>
           <w:sz w:val="40"/>
@@ -5078,9 +5954,17 @@
           <w:szCs w:val="28"/>
         </w:rPr>
         <w:drawing>
-          <wp:inline distT="0" distB="0" distL="0" distR="0" wp14:anchorId="78F07F3D" wp14:editId="3D4E4411">
-            <wp:extent cx="3091449" cy="1504950"/>
+          <wp:anchor distT="0" distB="0" distL="114300" distR="114300" simplePos="0" relativeHeight="251700224" behindDoc="0" locked="0" layoutInCell="1" allowOverlap="1" wp14:anchorId="4EDEABDF">
+            <wp:simplePos x="0" y="0"/>
+            <wp:positionH relativeFrom="column">
+              <wp:posOffset>-99343</wp:posOffset>
+            </wp:positionH>
+            <wp:positionV relativeFrom="paragraph">
+              <wp:posOffset>75029</wp:posOffset>
+            </wp:positionV>
+            <wp:extent cx="3912477" cy="1608462"/>
             <wp:effectExtent l="0" t="0" r="0" b="0"/>
+            <wp:wrapNone/>
             <wp:docPr id="23" name="Picture 23"/>
             <wp:cNvGraphicFramePr>
               <a:graphicFrameLocks xmlns:a="http://schemas.openxmlformats.org/drawingml/2006/main" noChangeAspect="1"/>
@@ -5095,7 +5979,7 @@
                     </pic:cNvPicPr>
                   </pic:nvPicPr>
                   <pic:blipFill>
-                    <a:blip r:embed="rId16" cstate="print">
+                    <a:blip r:embed="rId36" cstate="print">
                       <a:extLst>
                         <a:ext uri="{28A0092B-C50C-407E-A947-70E740481C1C}">
                           <a14:useLocalDpi xmlns:a14="http://schemas.microsoft.com/office/drawing/2010/main" val="0"/>
@@ -5109,7 +5993,7 @@
                   <pic:spPr bwMode="auto">
                     <a:xfrm>
                       <a:off x="0" y="0"/>
-                      <a:ext cx="3091449" cy="1504950"/>
+                      <a:ext cx="3912477" cy="1608462"/>
                     </a:xfrm>
                     <a:prstGeom prst="rect">
                       <a:avLst/>
@@ -5122,7 +6006,13 @@
                 </pic:pic>
               </a:graphicData>
             </a:graphic>
-          </wp:inline>
+            <wp14:sizeRelH relativeFrom="margin">
+              <wp14:pctWidth>0</wp14:pctWidth>
+            </wp14:sizeRelH>
+            <wp14:sizeRelV relativeFrom="margin">
+              <wp14:pctHeight>0</wp14:pctHeight>
+            </wp14:sizeRelV>
+          </wp:anchor>
         </w:drawing>
       </w:r>
     </w:p>
@@ -5134,6 +6024,193 @@
           <w:szCs w:val="28"/>
         </w:rPr>
       </w:pPr>
+      <w:r>
+        <w:rPr>
+          <w:rFonts w:ascii="Bahnschrift Condensed" w:hAnsi="Bahnschrift Condensed"/>
+          <w:noProof/>
+          <w:sz w:val="28"/>
+          <w:szCs w:val="28"/>
+        </w:rPr>
+        <mc:AlternateContent>
+          <mc:Choice Requires="wps">
+            <w:drawing>
+              <wp:anchor distT="45720" distB="45720" distL="114300" distR="114300" simplePos="0" relativeHeight="251707392" behindDoc="0" locked="0" layoutInCell="1" allowOverlap="1">
+                <wp:simplePos x="0" y="0"/>
+                <wp:positionH relativeFrom="column">
+                  <wp:posOffset>4053205</wp:posOffset>
+                </wp:positionH>
+                <wp:positionV relativeFrom="paragraph">
+                  <wp:posOffset>-245460</wp:posOffset>
+                </wp:positionV>
+                <wp:extent cx="2626995" cy="1215390"/>
+                <wp:effectExtent l="0" t="0" r="20955" b="22860"/>
+                <wp:wrapSquare wrapText="bothSides"/>
+                <wp:docPr id="217" name="Text Box 2"/>
+                <wp:cNvGraphicFramePr>
+                  <a:graphicFrameLocks xmlns:a="http://schemas.openxmlformats.org/drawingml/2006/main"/>
+                </wp:cNvGraphicFramePr>
+                <a:graphic xmlns:a="http://schemas.openxmlformats.org/drawingml/2006/main">
+                  <a:graphicData uri="http://schemas.microsoft.com/office/word/2010/wordprocessingShape">
+                    <wps:wsp>
+                      <wps:cNvSpPr txBox="1">
+                        <a:spLocks noChangeArrowheads="1"/>
+                      </wps:cNvSpPr>
+                      <wps:spPr bwMode="auto">
+                        <a:xfrm>
+                          <a:off x="0" y="0"/>
+                          <a:ext cx="2626995" cy="1215390"/>
+                        </a:xfrm>
+                        <a:prstGeom prst="rect">
+                          <a:avLst/>
+                        </a:prstGeom>
+                        <a:solidFill>
+                          <a:srgbClr val="FFFFFF"/>
+                        </a:solidFill>
+                        <a:ln w="9525">
+                          <a:solidFill>
+                            <a:srgbClr val="000000"/>
+                          </a:solidFill>
+                          <a:miter lim="800000"/>
+                          <a:headEnd/>
+                          <a:tailEnd/>
+                        </a:ln>
+                      </wps:spPr>
+                      <wps:txbx>
+                        <w:txbxContent>
+                          <w:p>
+                            <w:pPr>
+                              <w:jc w:val="center"/>
+                              <w:rPr>
+                                <w:sz w:val="36"/>
+                              </w:rPr>
+                            </w:pPr>
+                            <w:r>
+                              <w:rPr>
+                                <w:sz w:val="36"/>
+                              </w:rPr>
+                              <w:t>PRIVILEGE</w:t>
+                            </w:r>
+                          </w:p>
+                          <w:p>
+                            <w:pPr>
+                              <w:pStyle w:val="ListParagraph"/>
+                              <w:numPr>
+                                <w:ilvl w:val="0"/>
+                                <w:numId w:val="22"/>
+                              </w:numPr>
+                              <w:rPr>
+                                <w:sz w:val="36"/>
+                              </w:rPr>
+                            </w:pPr>
+                            <w:r>
+                              <w:rPr>
+                                <w:sz w:val="36"/>
+                              </w:rPr>
+                              <w:t>admin</w:t>
+                            </w:r>
+                          </w:p>
+                          <w:p>
+                            <w:pPr>
+                              <w:pStyle w:val="ListParagraph"/>
+                              <w:numPr>
+                                <w:ilvl w:val="0"/>
+                                <w:numId w:val="22"/>
+                              </w:numPr>
+                              <w:rPr>
+                                <w:sz w:val="36"/>
+                              </w:rPr>
+                            </w:pPr>
+                            <w:r>
+                              <w:rPr>
+                                <w:sz w:val="36"/>
+                              </w:rPr>
+                              <w:t>student</w:t>
+                            </w:r>
+                          </w:p>
+                        </w:txbxContent>
+                      </wps:txbx>
+                      <wps:bodyPr rot="0" vert="horz" wrap="square" lIns="91440" tIns="45720" rIns="91440" bIns="45720" anchor="t" anchorCtr="0">
+                        <a:noAutofit/>
+                      </wps:bodyPr>
+                    </wps:wsp>
+                  </a:graphicData>
+                </a:graphic>
+                <wp14:sizeRelH relativeFrom="margin">
+                  <wp14:pctWidth>0</wp14:pctWidth>
+                </wp14:sizeRelH>
+                <wp14:sizeRelV relativeFrom="margin">
+                  <wp14:pctHeight>0</wp14:pctHeight>
+                </wp14:sizeRelV>
+              </wp:anchor>
+            </w:drawing>
+          </mc:Choice>
+          <mc:Fallback>
+            <w:pict>
+              <v:shapetype id="_x0000_t202" coordsize="21600,21600" o:spt="202" path="m,l,21600r21600,l21600,xe">
+                <v:stroke joinstyle="miter"/>
+                <v:path gradientshapeok="t" o:connecttype="rect"/>
+              </v:shapetype>
+              <v:shape id="Text Box 2" o:spid="_x0000_s1026" type="#_x0000_t202" style="position:absolute;margin-left:319.15pt;margin-top:-19.35pt;width:206.85pt;height:95.7pt;z-index:251707392;visibility:visible;mso-wrap-style:square;mso-width-percent:0;mso-height-percent:0;mso-wrap-distance-left:9pt;mso-wrap-distance-top:3.6pt;mso-wrap-distance-right:9pt;mso-wrap-distance-bottom:3.6pt;mso-position-horizontal:absolute;mso-position-horizontal-relative:text;mso-position-vertical:absolute;mso-position-vertical-relative:text;mso-width-percent:0;mso-height-percent:0;mso-width-relative:margin;mso-height-relative:margin;v-text-anchor:top" o:gfxdata="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">
+                <v:textbox>
+                  <w:txbxContent>
+                    <w:p>
+                      <w:pPr>
+                        <w:jc w:val="center"/>
+                        <w:rPr>
+                          <w:sz w:val="36"/>
+                        </w:rPr>
+                      </w:pPr>
+                      <w:r>
+                        <w:rPr>
+                          <w:sz w:val="36"/>
+                        </w:rPr>
+                        <w:t>PRIVILEGE</w:t>
+                      </w:r>
+                    </w:p>
+                    <w:p>
+                      <w:pPr>
+                        <w:pStyle w:val="ListParagraph"/>
+                        <w:numPr>
+                          <w:ilvl w:val="0"/>
+                          <w:numId w:val="22"/>
+                        </w:numPr>
+                        <w:rPr>
+                          <w:sz w:val="36"/>
+                        </w:rPr>
+                      </w:pPr>
+                      <w:r>
+                        <w:rPr>
+                          <w:sz w:val="36"/>
+                        </w:rPr>
+                        <w:t>admin</w:t>
+                      </w:r>
+                    </w:p>
+                    <w:p>
+                      <w:pPr>
+                        <w:pStyle w:val="ListParagraph"/>
+                        <w:numPr>
+                          <w:ilvl w:val="0"/>
+                          <w:numId w:val="22"/>
+                        </w:numPr>
+                        <w:rPr>
+                          <w:sz w:val="36"/>
+                        </w:rPr>
+                      </w:pPr>
+                      <w:r>
+                        <w:rPr>
+                          <w:sz w:val="36"/>
+                        </w:rPr>
+                        <w:t>student</w:t>
+                      </w:r>
+                    </w:p>
+                  </w:txbxContent>
+                </v:textbox>
+                <w10:wrap type="square"/>
+              </v:shape>
+            </w:pict>
+          </mc:Fallback>
+        </mc:AlternateContent>
+      </w:r>
     </w:p>
     <w:p>
       <w:pPr>
@@ -5151,6 +6228,7 @@
           <w:sz w:val="28"/>
           <w:szCs w:val="28"/>
         </w:rPr>
+        <w:lastRenderedPageBreak/>
         <w:drawing>
           <wp:anchor distT="0" distB="0" distL="114300" distR="114300" simplePos="0" relativeHeight="251688960" behindDoc="1" locked="0" layoutInCell="1" allowOverlap="1" wp14:anchorId="7E961238" wp14:editId="5E45EA93">
             <wp:simplePos x="0" y="0"/>
@@ -5185,7 +6263,7 @@
                     </pic:cNvPicPr>
                   </pic:nvPicPr>
                   <pic:blipFill>
-                    <a:blip r:embed="rId33">
+                    <a:blip r:embed="rId37">
                       <a:extLst>
                         <a:ext uri="{28A0092B-C50C-407E-A947-70E740481C1C}">
                           <a14:useLocalDpi xmlns:a14="http://schemas.microsoft.com/office/drawing/2010/main" val="0"/>
@@ -5391,7 +6469,7 @@
                     </pic:cNvPicPr>
                   </pic:nvPicPr>
                   <pic:blipFill>
-                    <a:blip r:embed="rId34">
+                    <a:blip r:embed="rId38">
                       <a:extLst>
                         <a:ext uri="{28A0092B-C50C-407E-A947-70E740481C1C}">
                           <a14:useLocalDpi xmlns:a14="http://schemas.microsoft.com/office/drawing/2010/main" val="0"/>
@@ -5532,7 +6610,7 @@
                     </pic:cNvPicPr>
                   </pic:nvPicPr>
                   <pic:blipFill>
-                    <a:blip r:embed="rId35">
+                    <a:blip r:embed="rId39">
                       <a:extLst>
                         <a:ext uri="{28A0092B-C50C-407E-A947-70E740481C1C}">
                           <a14:useLocalDpi xmlns:a14="http://schemas.microsoft.com/office/drawing/2010/main" val="0"/>
@@ -5756,7 +6834,77 @@
           <w:sz w:val="28"/>
           <w:szCs w:val="28"/>
         </w:rPr>
-        <w:t>f</w:t>
+        <w:t>fUsers</w:t>
+      </w:r>
+      <w:proofErr w:type="spellEnd"/>
+      <w:r>
+        <w:rPr>
+          <w:rFonts w:ascii="Bahnschrift Condensed" w:hAnsi="Bahnschrift Condensed"/>
+          <w:sz w:val="28"/>
+          <w:szCs w:val="28"/>
+        </w:rPr>
+        <w:t xml:space="preserve">, AND STORE THE </w:t>
+      </w:r>
+      <w:proofErr w:type="spellStart"/>
+      <w:r>
+        <w:rPr>
+          <w:rFonts w:ascii="Bahnschrift Condensed" w:hAnsi="Bahnschrift Condensed"/>
+          <w:sz w:val="28"/>
+          <w:szCs w:val="28"/>
+        </w:rPr>
+        <w:t>user</w:t>
+      </w:r>
+      <w:r>
+        <w:rPr>
+          <w:rFonts w:ascii="Bahnschrift Condensed" w:hAnsi="Bahnschrift Condensed"/>
+          <w:sz w:val="28"/>
+          <w:szCs w:val="28"/>
+        </w:rPr>
+        <w:t>ToBeAdded</w:t>
+      </w:r>
+      <w:proofErr w:type="spellEnd"/>
+      <w:r>
+        <w:rPr>
+          <w:rFonts w:ascii="Bahnschrift Condensed" w:hAnsi="Bahnschrift Condensed"/>
+          <w:sz w:val="28"/>
+          <w:szCs w:val="28"/>
+        </w:rPr>
+        <w:t xml:space="preserve"> AT THE index </w:t>
+      </w:r>
+      <w:proofErr w:type="spellStart"/>
+      <w:r>
+        <w:rPr>
+          <w:rFonts w:ascii="Bahnschrift Condensed" w:hAnsi="Bahnschrift Condensed"/>
+          <w:sz w:val="28"/>
+          <w:szCs w:val="28"/>
+        </w:rPr>
+        <w:t>numberO</w:t>
+      </w:r>
+      <w:r>
+        <w:rPr>
+          <w:rFonts w:ascii="Bahnschrift Condensed" w:hAnsi="Bahnschrift Condensed"/>
+          <w:sz w:val="28"/>
+          <w:szCs w:val="28"/>
+        </w:rPr>
+        <w:t>fUsers</w:t>
+      </w:r>
+      <w:proofErr w:type="spellEnd"/>
+      <w:r>
+        <w:rPr>
+          <w:rFonts w:ascii="Bahnschrift Condensed" w:hAnsi="Bahnschrift Condensed"/>
+          <w:sz w:val="28"/>
+          <w:szCs w:val="28"/>
+        </w:rPr>
+        <w:t xml:space="preserve">, INCREMENT </w:t>
+      </w:r>
+      <w:proofErr w:type="spellStart"/>
+      <w:r>
+        <w:rPr>
+          <w:rFonts w:ascii="Bahnschrift Condensed" w:hAnsi="Bahnschrift Condensed"/>
+          <w:sz w:val="28"/>
+          <w:szCs w:val="28"/>
+        </w:rPr>
+        <w:t>numberOf</w:t>
       </w:r>
       <w:r>
         <w:rPr>
@@ -5773,93 +6921,23 @@
           <w:sz w:val="28"/>
           <w:szCs w:val="28"/>
         </w:rPr>
-        <w:t xml:space="preserve">, AND STORE THE </w:t>
-      </w:r>
-      <w:proofErr w:type="spellStart"/>
-      <w:r>
-        <w:rPr>
-          <w:rFonts w:ascii="Bahnschrift Condensed" w:hAnsi="Bahnschrift Condensed"/>
-          <w:sz w:val="28"/>
-          <w:szCs w:val="28"/>
-        </w:rPr>
-        <w:t>user</w:t>
-      </w:r>
-      <w:r>
-        <w:rPr>
-          <w:rFonts w:ascii="Bahnschrift Condensed" w:hAnsi="Bahnschrift Condensed"/>
-          <w:sz w:val="28"/>
-          <w:szCs w:val="28"/>
-        </w:rPr>
-        <w:t>ToBeAdded</w:t>
-      </w:r>
-      <w:proofErr w:type="spellEnd"/>
-      <w:r>
-        <w:rPr>
-          <w:rFonts w:ascii="Bahnschrift Condensed" w:hAnsi="Bahnschrift Condensed"/>
-          <w:sz w:val="28"/>
-          <w:szCs w:val="28"/>
-        </w:rPr>
-        <w:t xml:space="preserve"> AT THE index </w:t>
-      </w:r>
-      <w:proofErr w:type="spellStart"/>
-      <w:r>
-        <w:rPr>
-          <w:rFonts w:ascii="Bahnschrift Condensed" w:hAnsi="Bahnschrift Condensed"/>
-          <w:sz w:val="28"/>
-          <w:szCs w:val="28"/>
-        </w:rPr>
-        <w:t>numberO</w:t>
-      </w:r>
-      <w:r>
-        <w:rPr>
-          <w:rFonts w:ascii="Bahnschrift Condensed" w:hAnsi="Bahnschrift Condensed"/>
-          <w:sz w:val="28"/>
-          <w:szCs w:val="28"/>
-        </w:rPr>
-        <w:t>f</w:t>
-      </w:r>
-      <w:r>
-        <w:rPr>
-          <w:rFonts w:ascii="Bahnschrift Condensed" w:hAnsi="Bahnschrift Condensed"/>
-          <w:sz w:val="28"/>
-          <w:szCs w:val="28"/>
-        </w:rPr>
-        <w:t>Users</w:t>
-      </w:r>
-      <w:proofErr w:type="spellEnd"/>
-      <w:r>
-        <w:rPr>
-          <w:rFonts w:ascii="Bahnschrift Condensed" w:hAnsi="Bahnschrift Condensed"/>
-          <w:sz w:val="28"/>
-          <w:szCs w:val="28"/>
-        </w:rPr>
-        <w:t xml:space="preserve">, INCREMENT </w:t>
-      </w:r>
-      <w:proofErr w:type="spellStart"/>
-      <w:r>
-        <w:rPr>
-          <w:rFonts w:ascii="Bahnschrift Condensed" w:hAnsi="Bahnschrift Condensed"/>
-          <w:sz w:val="28"/>
-          <w:szCs w:val="28"/>
-        </w:rPr>
-        <w:t>numberOf</w:t>
-      </w:r>
-      <w:r>
-        <w:rPr>
-          <w:rFonts w:ascii="Bahnschrift Condensed" w:hAnsi="Bahnschrift Condensed"/>
-          <w:sz w:val="28"/>
-          <w:szCs w:val="28"/>
-        </w:rPr>
-        <w:t>Users</w:t>
-      </w:r>
-      <w:proofErr w:type="spellEnd"/>
-      <w:r>
-        <w:rPr>
-          <w:rFonts w:ascii="Bahnschrift Condensed" w:hAnsi="Bahnschrift Condensed"/>
-          <w:sz w:val="28"/>
-          <w:szCs w:val="28"/>
-        </w:rPr>
-        <w:t xml:space="preserve"> BY 1. ADD THE UUID TO INDEX LIST.</w:t>
+        <w:t xml:space="preserve"> BY 1. ADD THE </w:t>
+      </w:r>
+      <w:r>
+        <w:rPr>
+          <w:rFonts w:ascii="Bahnschrift Condensed" w:hAnsi="Bahnschrift Condensed"/>
+          <w:sz w:val="28"/>
+          <w:szCs w:val="28"/>
+        </w:rPr>
+        <w:t>UUID</w:t>
+      </w:r>
+      <w:r>
+        <w:rPr>
+          <w:rFonts w:ascii="Bahnschrift Condensed" w:hAnsi="Bahnschrift Condensed"/>
+          <w:sz w:val="28"/>
+          <w:szCs w:val="28"/>
+        </w:rPr>
+        <w:t xml:space="preserve"> TO INDEX LIST.</w:t>
       </w:r>
     </w:p>
     <w:p>
@@ -5896,7 +6974,7 @@
                     </pic:cNvPicPr>
                   </pic:nvPicPr>
                   <pic:blipFill>
-                    <a:blip r:embed="rId36">
+                    <a:blip r:embed="rId40">
                       <a:extLst>
                         <a:ext uri="{28A0092B-C50C-407E-A947-70E740481C1C}">
                           <a14:useLocalDpi xmlns:a14="http://schemas.microsoft.com/office/drawing/2010/main" val="0"/>
@@ -6051,7 +7129,7 @@
                     </pic:cNvPicPr>
                   </pic:nvPicPr>
                   <pic:blipFill>
-                    <a:blip r:embed="rId37">
+                    <a:blip r:embed="rId41">
                       <a:extLst>
                         <a:ext uri="{28A0092B-C50C-407E-A947-70E740481C1C}">
                           <a14:useLocalDpi xmlns:a14="http://schemas.microsoft.com/office/drawing/2010/main" val="0"/>
@@ -6248,7 +7326,7 @@
                     </pic:cNvPicPr>
                   </pic:nvPicPr>
                   <pic:blipFill>
-                    <a:blip r:embed="rId38" cstate="print">
+                    <a:blip r:embed="rId42" cstate="print">
                       <a:extLst>
                         <a:ext uri="{28A0092B-C50C-407E-A947-70E740481C1C}">
                           <a14:useLocalDpi xmlns:a14="http://schemas.microsoft.com/office/drawing/2010/main" val="0"/>
@@ -6480,15 +7558,7 @@
           <w:sz w:val="28"/>
           <w:szCs w:val="28"/>
         </w:rPr>
-        <w:t>u</w:t>
-      </w:r>
-      <w:r>
-        <w:rPr>
-          <w:rFonts w:ascii="Bahnschrift Condensed" w:hAnsi="Bahnschrift Condensed"/>
-          <w:sz w:val="28"/>
-          <w:szCs w:val="28"/>
-        </w:rPr>
-        <w:t>sers</w:t>
+        <w:t>users</w:t>
       </w:r>
       <w:r>
         <w:rPr>
@@ -6513,16 +7583,69 @@
           <w:sz w:val="28"/>
           <w:szCs w:val="28"/>
         </w:rPr>
-        <w:t>USER</w:t>
-      </w:r>
-      <w:r>
-        <w:rPr>
-          <w:rFonts w:ascii="Bahnschrift Condensed" w:hAnsi="Bahnschrift Condensed"/>
-          <w:sz w:val="28"/>
-          <w:szCs w:val="28"/>
-        </w:rPr>
-        <w:t>S</w:t>
-      </w:r>
+        <w:t xml:space="preserve">USERS </w:t>
+      </w:r>
+      <w:r>
+        <w:rPr>
+          <w:rFonts w:ascii="Bahnschrift Condensed" w:hAnsi="Bahnschrift Condensed"/>
+          <w:sz w:val="28"/>
+          <w:szCs w:val="28"/>
+        </w:rPr>
+        <w:t xml:space="preserve">ARE NOT EQUAL THEN ADD IT INTO THE </w:t>
+      </w:r>
+      <w:proofErr w:type="spellStart"/>
+      <w:r>
+        <w:rPr>
+          <w:rFonts w:ascii="Bahnschrift Condensed" w:hAnsi="Bahnschrift Condensed"/>
+          <w:sz w:val="28"/>
+          <w:szCs w:val="28"/>
+        </w:rPr>
+        <w:t>newSetO</w:t>
+      </w:r>
+      <w:r>
+        <w:rPr>
+          <w:rFonts w:ascii="Bahnschrift Condensed" w:hAnsi="Bahnschrift Condensed"/>
+          <w:sz w:val="28"/>
+          <w:szCs w:val="28"/>
+        </w:rPr>
+        <w:t>Users</w:t>
+      </w:r>
+      <w:proofErr w:type="spellEnd"/>
+    </w:p>
+    <w:p>
+      <w:pPr>
+        <w:rPr>
+          <w:rFonts w:ascii="Bahnschrift Condensed" w:hAnsi="Bahnschrift Condensed"/>
+          <w:sz w:val="28"/>
+          <w:szCs w:val="28"/>
+        </w:rPr>
+      </w:pPr>
+      <w:r>
+        <w:rPr>
+          <w:rFonts w:ascii="Bahnschrift Condensed" w:hAnsi="Bahnschrift Condensed"/>
+          <w:sz w:val="28"/>
+          <w:szCs w:val="28"/>
+        </w:rPr>
+        <w:t xml:space="preserve">DECREMENT </w:t>
+      </w:r>
+      <w:proofErr w:type="spellStart"/>
+      <w:r>
+        <w:rPr>
+          <w:rFonts w:ascii="Bahnschrift Condensed" w:hAnsi="Bahnschrift Condensed"/>
+          <w:sz w:val="28"/>
+          <w:szCs w:val="28"/>
+        </w:rPr>
+        <w:t>numberOf</w:t>
+      </w:r>
+      <w:r>
+        <w:rPr>
+          <w:rFonts w:ascii="Bahnschrift Condensed" w:hAnsi="Bahnschrift Condensed"/>
+          <w:sz w:val="28"/>
+          <w:szCs w:val="28"/>
+        </w:rPr>
+        <w:t>Users</w:t>
+      </w:r>
+      <w:proofErr w:type="spellEnd"/>
       <w:r>
         <w:rPr>
           <w:rFonts w:ascii="Bahnschrift Condensed" w:hAnsi="Bahnschrift Condensed"/>
@@ -6537,76 +7660,23 @@
           <w:sz w:val="28"/>
           <w:szCs w:val="28"/>
         </w:rPr>
-        <w:t xml:space="preserve">ARE NOT EQUAL THEN ADD IT INTO THE </w:t>
-      </w:r>
-      <w:proofErr w:type="spellStart"/>
-      <w:r>
-        <w:rPr>
-          <w:rFonts w:ascii="Bahnschrift Condensed" w:hAnsi="Bahnschrift Condensed"/>
-          <w:sz w:val="28"/>
-          <w:szCs w:val="28"/>
-        </w:rPr>
-        <w:t>newSetO</w:t>
-      </w:r>
-      <w:r>
-        <w:rPr>
-          <w:rFonts w:ascii="Bahnschrift Condensed" w:hAnsi="Bahnschrift Condensed"/>
-          <w:sz w:val="28"/>
-          <w:szCs w:val="28"/>
-        </w:rPr>
-        <w:t>Users</w:t>
-      </w:r>
-      <w:proofErr w:type="spellEnd"/>
-    </w:p>
-    <w:p>
-      <w:pPr>
-        <w:rPr>
-          <w:rFonts w:ascii="Bahnschrift Condensed" w:hAnsi="Bahnschrift Condensed"/>
-          <w:sz w:val="28"/>
-          <w:szCs w:val="28"/>
-        </w:rPr>
-      </w:pPr>
-      <w:r>
-        <w:rPr>
-          <w:rFonts w:ascii="Bahnschrift Condensed" w:hAnsi="Bahnschrift Condensed"/>
-          <w:sz w:val="28"/>
-          <w:szCs w:val="28"/>
-        </w:rPr>
-        <w:t xml:space="preserve">DECREMENT </w:t>
-      </w:r>
-      <w:proofErr w:type="spellStart"/>
-      <w:r>
-        <w:rPr>
-          <w:rFonts w:ascii="Bahnschrift Condensed" w:hAnsi="Bahnschrift Condensed"/>
-          <w:sz w:val="28"/>
-          <w:szCs w:val="28"/>
-        </w:rPr>
-        <w:t>numberOf</w:t>
-      </w:r>
-      <w:r>
-        <w:rPr>
-          <w:rFonts w:ascii="Bahnschrift Condensed" w:hAnsi="Bahnschrift Condensed"/>
-          <w:sz w:val="28"/>
-          <w:szCs w:val="28"/>
-        </w:rPr>
-        <w:t>Users</w:t>
-      </w:r>
-      <w:proofErr w:type="spellEnd"/>
-      <w:r>
-        <w:rPr>
-          <w:rFonts w:ascii="Bahnschrift Condensed" w:hAnsi="Bahnschrift Condensed"/>
-          <w:sz w:val="28"/>
-          <w:szCs w:val="28"/>
-        </w:rPr>
-        <w:t xml:space="preserve"> </w:t>
-      </w:r>
-      <w:r>
-        <w:rPr>
-          <w:rFonts w:ascii="Bahnschrift Condensed" w:hAnsi="Bahnschrift Condensed"/>
-          <w:sz w:val="28"/>
-          <w:szCs w:val="28"/>
-        </w:rPr>
-        <w:t>BY 1. REMOVE THE UUID FROM INDEX LIST.</w:t>
+        <w:t xml:space="preserve">BY 1. REMOVE THE </w:t>
+      </w:r>
+      <w:r>
+        <w:rPr>
+          <w:rFonts w:ascii="Bahnschrift Condensed" w:hAnsi="Bahnschrift Condensed"/>
+          <w:sz w:val="28"/>
+          <w:szCs w:val="28"/>
+        </w:rPr>
+        <w:t>UUID</w:t>
+      </w:r>
+      <w:r>
+        <w:rPr>
+          <w:rFonts w:ascii="Bahnschrift Condensed" w:hAnsi="Bahnschrift Condensed"/>
+          <w:sz w:val="28"/>
+          <w:szCs w:val="28"/>
+        </w:rPr>
+        <w:t xml:space="preserve"> FROM INDEX LIST.</w:t>
       </w:r>
     </w:p>
     <w:p>
@@ -6650,7 +7720,7 @@
                     </pic:cNvPicPr>
                   </pic:nvPicPr>
                   <pic:blipFill>
-                    <a:blip r:embed="rId39" cstate="print">
+                    <a:blip r:embed="rId43" cstate="print">
                       <a:extLst>
                         <a:ext uri="{28A0092B-C50C-407E-A947-70E740481C1C}">
                           <a14:useLocalDpi xmlns:a14="http://schemas.microsoft.com/office/drawing/2010/main" val="0"/>
@@ -6773,7 +7843,7 @@
                     </pic:cNvPicPr>
                   </pic:nvPicPr>
                   <pic:blipFill>
-                    <a:blip r:embed="rId40" cstate="print">
+                    <a:blip r:embed="rId44" cstate="print">
                       <a:extLst>
                         <a:ext uri="{28A0092B-C50C-407E-A947-70E740481C1C}">
                           <a14:useLocalDpi xmlns:a14="http://schemas.microsoft.com/office/drawing/2010/main" val="0"/>
@@ -6852,6 +7922,7 @@
         </w:rPr>
         <w:t>newSetOUsers</w:t>
       </w:r>
+      <w:proofErr w:type="spellEnd"/>
       <w:r>
         <w:rPr>
           <w:rFonts w:ascii="Bahnschrift Condensed" w:hAnsi="Bahnschrift Condensed"/>
@@ -6860,7 +7931,6 @@
         </w:rPr>
         <w:t>.</w:t>
       </w:r>
-      <w:proofErr w:type="spellEnd"/>
     </w:p>
     <w:p>
       <w:pPr>
@@ -6900,18 +7970,18 @@
           <wp:anchor distT="0" distB="0" distL="114300" distR="114300" simplePos="0" relativeHeight="251697152" behindDoc="1" locked="0" layoutInCell="1" allowOverlap="1" wp14:anchorId="0A1213FF" wp14:editId="7295DB13">
             <wp:simplePos x="0" y="0"/>
             <wp:positionH relativeFrom="column">
-              <wp:posOffset>3209925</wp:posOffset>
+              <wp:posOffset>3205480</wp:posOffset>
             </wp:positionH>
             <wp:positionV relativeFrom="paragraph">
-              <wp:posOffset>185420</wp:posOffset>
+              <wp:posOffset>212090</wp:posOffset>
             </wp:positionV>
-            <wp:extent cx="3593465" cy="1421765"/>
-            <wp:effectExtent l="0" t="0" r="6985" b="6985"/>
+            <wp:extent cx="3593465" cy="1369060"/>
+            <wp:effectExtent l="0" t="0" r="6985" b="2540"/>
             <wp:wrapThrough wrapText="bothSides">
               <wp:wrapPolygon edited="0">
                 <wp:start x="0" y="0"/>
-                <wp:lineTo x="0" y="21417"/>
-                <wp:lineTo x="21527" y="21417"/>
+                <wp:lineTo x="0" y="21340"/>
+                <wp:lineTo x="21527" y="21340"/>
                 <wp:lineTo x="21527" y="0"/>
                 <wp:lineTo x="0" y="0"/>
               </wp:wrapPolygon>
@@ -6930,7 +8000,7 @@
                     </pic:cNvPicPr>
                   </pic:nvPicPr>
                   <pic:blipFill>
-                    <a:blip r:embed="rId41">
+                    <a:blip r:embed="rId45">
                       <a:extLst>
                         <a:ext uri="{28A0092B-C50C-407E-A947-70E740481C1C}">
                           <a14:useLocalDpi xmlns:a14="http://schemas.microsoft.com/office/drawing/2010/main" val="0"/>
@@ -6944,7 +8014,7 @@
                   <pic:spPr bwMode="auto">
                     <a:xfrm>
                       <a:off x="0" y="0"/>
-                      <a:ext cx="3593465" cy="1421765"/>
+                      <a:ext cx="3593465" cy="1369060"/>
                     </a:xfrm>
                     <a:prstGeom prst="rect">
                       <a:avLst/>
@@ -7005,7 +8075,39 @@
           <w:sz w:val="32"/>
           <w:szCs w:val="28"/>
         </w:rPr>
-        <w:t>THIS FUNCTION TAKES 1 PARAMETER,</w:t>
+        <w:t xml:space="preserve">THIS FUNCTION TAKES </w:t>
+      </w:r>
+      <w:r>
+        <w:rPr>
+          <w:rFonts w:ascii="Bahnschrift Condensed" w:hAnsi="Bahnschrift Condensed"/>
+          <w:sz w:val="32"/>
+          <w:szCs w:val="28"/>
+        </w:rPr>
+        <w:t>2</w:t>
+      </w:r>
+      <w:r>
+        <w:rPr>
+          <w:rFonts w:ascii="Bahnschrift Condensed" w:hAnsi="Bahnschrift Condensed"/>
+          <w:sz w:val="32"/>
+          <w:szCs w:val="28"/>
+        </w:rPr>
+        <w:t xml:space="preserve"> PARAMETER</w:t>
+      </w:r>
+      <w:r>
+        <w:rPr>
+          <w:rFonts w:ascii="Bahnschrift Condensed" w:hAnsi="Bahnschrift Condensed"/>
+          <w:sz w:val="32"/>
+          <w:szCs w:val="28"/>
+        </w:rPr>
+        <w:t>S</w:t>
+      </w:r>
+      <w:r>
+        <w:rPr>
+          <w:rFonts w:ascii="Bahnschrift Condensed" w:hAnsi="Bahnschrift Condensed"/>
+          <w:sz w:val="32"/>
+          <w:szCs w:val="28"/>
+        </w:rPr>
+        <w:t>,</w:t>
       </w:r>
     </w:p>
     <w:p>
@@ -7023,6 +8125,14 @@
           <w:sz w:val="32"/>
           <w:szCs w:val="28"/>
         </w:rPr>
+        <w:t xml:space="preserve">String name, </w:t>
+      </w:r>
+      <w:r>
+        <w:rPr>
+          <w:rFonts w:ascii="Bahnschrift Condensed" w:hAnsi="Bahnschrift Condensed"/>
+          <w:sz w:val="32"/>
+          <w:szCs w:val="28"/>
+        </w:rPr>
         <w:t xml:space="preserve">int </w:t>
       </w:r>
       <w:proofErr w:type="spellStart"/>
@@ -7103,7 +8213,56 @@
           <w:sz w:val="32"/>
           <w:szCs w:val="28"/>
         </w:rPr>
-        <w:t>BYNAME, BYAUTHOR, BYGENRE ( REFER CONSTANTS.H )</w:t>
+        <w:t xml:space="preserve">BYNAME, </w:t>
+      </w:r>
+      <w:r>
+        <w:rPr>
+          <w:rFonts w:ascii="Bahnschrift Condensed" w:hAnsi="Bahnschrift Condensed"/>
+          <w:sz w:val="32"/>
+          <w:szCs w:val="28"/>
+        </w:rPr>
+        <w:t>BYROLLNUMBER</w:t>
+      </w:r>
+      <w:r>
+        <w:rPr>
+          <w:rFonts w:ascii="Bahnschrift Condensed" w:hAnsi="Bahnschrift Condensed"/>
+          <w:sz w:val="32"/>
+          <w:szCs w:val="28"/>
+        </w:rPr>
+        <w:t>,</w:t>
+      </w:r>
+      <w:r>
+        <w:rPr>
+          <w:rFonts w:ascii="Bahnschrift Condensed" w:hAnsi="Bahnschrift Condensed"/>
+          <w:sz w:val="32"/>
+          <w:szCs w:val="28"/>
+        </w:rPr>
+        <w:t xml:space="preserve"> </w:t>
+      </w:r>
+      <w:r>
+        <w:rPr>
+          <w:rFonts w:ascii="Bahnschrift Condensed" w:hAnsi="Bahnschrift Condensed"/>
+          <w:sz w:val="32"/>
+          <w:szCs w:val="28"/>
+        </w:rPr>
+        <w:t>BYPRIVILEGELEVEL</w:t>
+      </w:r>
+    </w:p>
+    <w:p>
+      <w:pPr>
+        <w:rPr>
+          <w:rFonts w:ascii="Bahnschrift Condensed" w:hAnsi="Bahnschrift Condensed"/>
+          <w:sz w:val="32"/>
+          <w:szCs w:val="28"/>
+        </w:rPr>
+      </w:pPr>
+      <w:r>
+        <w:rPr>
+          <w:rFonts w:ascii="Bahnschrift Condensed" w:hAnsi="Bahnschrift Condensed"/>
+          <w:sz w:val="32"/>
+          <w:szCs w:val="28"/>
+        </w:rPr>
+        <w:t>( REFER CONSTANTS.H )</w:t>
       </w:r>
     </w:p>
     <w:p>
@@ -7181,23 +8340,15 @@
           <w:sz w:val="32"/>
           <w:szCs w:val="28"/>
         </w:rPr>
-        <w:t xml:space="preserve"> OR</w:t>
-      </w:r>
-      <w:r>
-        <w:rPr>
-          <w:rFonts w:ascii="Bahnschrift Condensed" w:hAnsi="Bahnschrift Condensed"/>
-          <w:sz w:val="32"/>
-          <w:szCs w:val="28"/>
-        </w:rPr>
-        <w:t xml:space="preserve"> </w:t>
-      </w:r>
-      <w:r>
-        <w:rPr>
-          <w:rFonts w:ascii="Bahnschrift Condensed" w:hAnsi="Bahnschrift Condensed"/>
-          <w:sz w:val="32"/>
-          <w:szCs w:val="28"/>
-        </w:rPr>
-        <w:t>UUID.</w:t>
+        <w:t>, BY ROLL NUMBER OR BY PRIVILEGE LEVEL</w:t>
+      </w:r>
+      <w:r>
+        <w:rPr>
+          <w:rFonts w:ascii="Bahnschrift Condensed" w:hAnsi="Bahnschrift Condensed"/>
+          <w:sz w:val="32"/>
+          <w:szCs w:val="28"/>
+        </w:rPr>
+        <w:t>.</w:t>
       </w:r>
     </w:p>
     <w:p>
@@ -7328,18 +8479,18 @@
           <wp:anchor distT="0" distB="0" distL="114300" distR="114300" simplePos="0" relativeHeight="251699200" behindDoc="1" locked="0" layoutInCell="1" allowOverlap="1" wp14:anchorId="0C088415" wp14:editId="3DBFE036">
             <wp:simplePos x="0" y="0"/>
             <wp:positionH relativeFrom="column">
-              <wp:posOffset>3663315</wp:posOffset>
+              <wp:posOffset>3668617</wp:posOffset>
             </wp:positionH>
             <wp:positionV relativeFrom="paragraph">
-              <wp:posOffset>166370</wp:posOffset>
+              <wp:posOffset>167159</wp:posOffset>
             </wp:positionV>
-            <wp:extent cx="2680970" cy="1504950"/>
-            <wp:effectExtent l="0" t="0" r="5080" b="0"/>
+            <wp:extent cx="2680970" cy="1504626"/>
+            <wp:effectExtent l="0" t="0" r="5080" b="635"/>
             <wp:wrapThrough wrapText="bothSides">
               <wp:wrapPolygon edited="0">
                 <wp:start x="0" y="0"/>
-                <wp:lineTo x="0" y="21327"/>
-                <wp:lineTo x="21487" y="21327"/>
+                <wp:lineTo x="0" y="21336"/>
+                <wp:lineTo x="21487" y="21336"/>
                 <wp:lineTo x="21487" y="0"/>
                 <wp:lineTo x="0" y="0"/>
               </wp:wrapPolygon>
@@ -7358,7 +8509,7 @@
                     </pic:cNvPicPr>
                   </pic:nvPicPr>
                   <pic:blipFill>
-                    <a:blip r:embed="rId27">
+                    <a:blip r:embed="rId46">
                       <a:extLst>
                         <a:ext uri="{28A0092B-C50C-407E-A947-70E740481C1C}">
                           <a14:useLocalDpi xmlns:a14="http://schemas.microsoft.com/office/drawing/2010/main" val="0"/>
@@ -7372,7 +8523,7 @@
                   <pic:spPr bwMode="auto">
                     <a:xfrm>
                       <a:off x="0" y="0"/>
-                      <a:ext cx="2680970" cy="1504950"/>
+                      <a:ext cx="2680970" cy="1504626"/>
                     </a:xfrm>
                     <a:prstGeom prst="rect">
                       <a:avLst/>
@@ -7453,7 +8604,15 @@
           <w:sz w:val="32"/>
           <w:szCs w:val="28"/>
         </w:rPr>
-        <w:t>UUIDS IN INDEX FILE</w:t>
+        <w:t>UUID</w:t>
+      </w:r>
+      <w:r>
+        <w:rPr>
+          <w:rFonts w:ascii="Bahnschrift Condensed" w:hAnsi="Bahnschrift Condensed"/>
+          <w:sz w:val="32"/>
+          <w:szCs w:val="28"/>
+        </w:rPr>
+        <w:t>S IN INDEX FILE</w:t>
       </w:r>
     </w:p>
     <w:p>
@@ -7503,7 +8662,23 @@
           <w:sz w:val="28"/>
           <w:szCs w:val="28"/>
         </w:rPr>
-        <w:t>WITH ITS UUID NAME AND PREFIX “</w:t>
+        <w:t xml:space="preserve">WITH ITS </w:t>
+      </w:r>
+      <w:r>
+        <w:rPr>
+          <w:rFonts w:ascii="Bahnschrift Condensed" w:hAnsi="Bahnschrift Condensed"/>
+          <w:sz w:val="28"/>
+          <w:szCs w:val="28"/>
+        </w:rPr>
+        <w:t>UUID</w:t>
+      </w:r>
+      <w:r>
+        <w:rPr>
+          <w:rFonts w:ascii="Bahnschrift Condensed" w:hAnsi="Bahnschrift Condensed"/>
+          <w:sz w:val="28"/>
+          <w:szCs w:val="28"/>
+        </w:rPr>
+        <w:t xml:space="preserve"> NAME AND PREFIX “</w:t>
       </w:r>
       <w:r>
         <w:rPr>
@@ -7520,6 +8695,177 @@
           <w:szCs w:val="28"/>
         </w:rPr>
         <w:t>-“</w:t>
+      </w:r>
+      <w:r>
+        <w:rPr>
+          <w:rFonts w:ascii="Bahnschrift Condensed" w:hAnsi="Bahnschrift Condensed"/>
+          <w:sz w:val="28"/>
+          <w:szCs w:val="28"/>
+        </w:rPr>
+        <w:t xml:space="preserve"> </w:t>
+      </w:r>
+      <w:r>
+        <w:rPr>
+          <w:rFonts w:ascii="Bahnschrift Condensed" w:hAnsi="Bahnschrift Condensed"/>
+          <w:sz w:val="28"/>
+          <w:szCs w:val="28"/>
+        </w:rPr>
+        <w:t xml:space="preserve"> IS ADDED TO THE FILE NAME.</w:t>
+      </w:r>
+    </w:p>
+    <w:p>
+      <w:pPr>
+        <w:rPr>
+          <w:rFonts w:ascii="Bahnschrift Condensed" w:hAnsi="Bahnschrift Condensed"/>
+          <w:sz w:val="28"/>
+          <w:szCs w:val="28"/>
+        </w:rPr>
+      </w:pPr>
+    </w:p>
+    <w:p>
+      <w:pPr>
+        <w:rPr>
+          <w:rFonts w:ascii="Bahnschrift Condensed" w:hAnsi="Bahnschrift Condensed"/>
+          <w:sz w:val="40"/>
+          <w:szCs w:val="28"/>
+          <w:u w:val="single"/>
+        </w:rPr>
+      </w:pPr>
+      <w:r>
+        <w:rPr>
+          <w:rFonts w:ascii="Bahnschrift Condensed" w:hAnsi="Bahnschrift Condensed"/>
+          <w:noProof/>
+          <w:sz w:val="28"/>
+          <w:szCs w:val="28"/>
+        </w:rPr>
+        <w:lastRenderedPageBreak/>
+        <w:drawing>
+          <wp:anchor distT="0" distB="0" distL="114300" distR="114300" simplePos="0" relativeHeight="251702272" behindDoc="1" locked="0" layoutInCell="1" allowOverlap="1" wp14:anchorId="65D664F9" wp14:editId="6CECA209">
+            <wp:simplePos x="0" y="0"/>
+            <wp:positionH relativeFrom="column">
+              <wp:posOffset>1751878</wp:posOffset>
+            </wp:positionH>
+            <wp:positionV relativeFrom="paragraph">
+              <wp:posOffset>183</wp:posOffset>
+            </wp:positionV>
+            <wp:extent cx="4692650" cy="3549650"/>
+            <wp:effectExtent l="0" t="0" r="0" b="0"/>
+            <wp:wrapThrough wrapText="bothSides">
+              <wp:wrapPolygon edited="0">
+                <wp:start x="0" y="0"/>
+                <wp:lineTo x="0" y="21445"/>
+                <wp:lineTo x="21483" y="21445"/>
+                <wp:lineTo x="21483" y="0"/>
+                <wp:lineTo x="0" y="0"/>
+              </wp:wrapPolygon>
+            </wp:wrapThrough>
+            <wp:docPr id="33" name="Picture 33"/>
+            <wp:cNvGraphicFramePr>
+              <a:graphicFrameLocks xmlns:a="http://schemas.openxmlformats.org/drawingml/2006/main" noChangeAspect="1"/>
+            </wp:cNvGraphicFramePr>
+            <a:graphic xmlns:a="http://schemas.openxmlformats.org/drawingml/2006/main">
+              <a:graphicData uri="http://schemas.openxmlformats.org/drawingml/2006/picture">
+                <pic:pic xmlns:pic="http://schemas.openxmlformats.org/drawingml/2006/picture">
+                  <pic:nvPicPr>
+                    <pic:cNvPr id="0" name="Picture 1"/>
+                    <pic:cNvPicPr>
+                      <a:picLocks noChangeAspect="1" noChangeArrowheads="1"/>
+                    </pic:cNvPicPr>
+                  </pic:nvPicPr>
+                  <pic:blipFill>
+                    <a:blip r:embed="rId47">
+                      <a:extLst>
+                        <a:ext uri="{28A0092B-C50C-407E-A947-70E740481C1C}">
+                          <a14:useLocalDpi xmlns:a14="http://schemas.microsoft.com/office/drawing/2010/main" val="0"/>
+                        </a:ext>
+                      </a:extLst>
+                    </a:blip>
+                    <a:stretch>
+                      <a:fillRect/>
+                    </a:stretch>
+                  </pic:blipFill>
+                  <pic:spPr bwMode="auto">
+                    <a:xfrm>
+                      <a:off x="0" y="0"/>
+                      <a:ext cx="4692650" cy="3549650"/>
+                    </a:xfrm>
+                    <a:prstGeom prst="rect">
+                      <a:avLst/>
+                    </a:prstGeom>
+                    <a:noFill/>
+                    <a:ln>
+                      <a:noFill/>
+                    </a:ln>
+                  </pic:spPr>
+                </pic:pic>
+              </a:graphicData>
+            </a:graphic>
+            <wp14:sizeRelH relativeFrom="margin">
+              <wp14:pctWidth>0</wp14:pctWidth>
+            </wp14:sizeRelH>
+            <wp14:sizeRelV relativeFrom="margin">
+              <wp14:pctHeight>0</wp14:pctHeight>
+            </wp14:sizeRelV>
+          </wp:anchor>
+        </w:drawing>
+      </w:r>
+      <w:r>
+        <w:rPr>
+          <w:rFonts w:ascii="Bahnschrift Condensed" w:hAnsi="Bahnschrift Condensed"/>
+          <w:sz w:val="40"/>
+          <w:szCs w:val="28"/>
+          <w:u w:val="single"/>
+        </w:rPr>
+        <w:t>UTILITY</w:t>
+      </w:r>
+    </w:p>
+    <w:p>
+      <w:pPr>
+        <w:rPr>
+          <w:rFonts w:ascii="Bahnschrift Condensed" w:hAnsi="Bahnschrift Condensed"/>
+          <w:sz w:val="32"/>
+          <w:szCs w:val="28"/>
+        </w:rPr>
+      </w:pPr>
+      <w:r>
+        <w:rPr>
+          <w:rFonts w:ascii="Bahnschrift Condensed" w:hAnsi="Bahnschrift Condensed"/>
+          <w:sz w:val="32"/>
+          <w:szCs w:val="28"/>
+        </w:rPr>
+        <w:t xml:space="preserve">THE LIST </w:t>
+      </w:r>
+      <w:r>
+        <w:rPr>
+          <w:rFonts w:ascii="Bahnschrift Condensed" w:hAnsi="Bahnschrift Condensed"/>
+          <w:sz w:val="32"/>
+          <w:szCs w:val="28"/>
+        </w:rPr>
+        <w:t>BESIDE</w:t>
+      </w:r>
+      <w:r>
+        <w:rPr>
+          <w:rFonts w:ascii="Bahnschrift Condensed" w:hAnsi="Bahnschrift Condensed"/>
+          <w:sz w:val="32"/>
+          <w:szCs w:val="28"/>
+        </w:rPr>
+        <w:t xml:space="preserve"> </w:t>
+      </w:r>
+      <w:r>
+        <w:rPr>
+          <w:rFonts w:ascii="Bahnschrift Condensed" w:hAnsi="Bahnschrift Condensed"/>
+          <w:sz w:val="32"/>
+          <w:szCs w:val="28"/>
+        </w:rPr>
+        <w:t>SHOW</w:t>
+      </w:r>
+      <w:r>
+        <w:rPr>
+          <w:rFonts w:ascii="Bahnschrift Condensed" w:hAnsi="Bahnschrift Condensed"/>
+          <w:sz w:val="32"/>
+          <w:szCs w:val="28"/>
+        </w:rPr>
+        <w:t xml:space="preserve"> THE FUNCTIONS PRESENT IN THE UTILITY MODULE WITH THEIR QUICK DESCRIPTION.</w:t>
       </w:r>
     </w:p>
     <w:p>
@@ -7532,6 +8878,418 @@
           <w:u w:val="single"/>
         </w:rPr>
       </w:pPr>
+    </w:p>
+    <w:p>
+      <w:pPr>
+        <w:pStyle w:val="ListParagraph"/>
+        <w:numPr>
+          <w:ilvl w:val="0"/>
+          <w:numId w:val="21"/>
+        </w:numPr>
+        <w:rPr>
+          <w:rFonts w:ascii="Bahnschrift Condensed" w:hAnsi="Bahnschrift Condensed"/>
+          <w:sz w:val="28"/>
+          <w:szCs w:val="40"/>
+        </w:rPr>
+      </w:pPr>
+      <w:proofErr w:type="spellStart"/>
+      <w:r>
+        <w:rPr>
+          <w:rFonts w:ascii="Bahnschrift Condensed" w:hAnsi="Bahnschrift Condensed"/>
+          <w:sz w:val="28"/>
+          <w:szCs w:val="40"/>
+        </w:rPr>
+        <w:t>ParseCommand</w:t>
+      </w:r>
+      <w:proofErr w:type="spellEnd"/>
+      <w:r>
+        <w:rPr>
+          <w:rFonts w:ascii="Bahnschrift Condensed" w:hAnsi="Bahnschrift Condensed"/>
+          <w:sz w:val="28"/>
+          <w:szCs w:val="40"/>
+        </w:rPr>
+        <w:t xml:space="preserve"> – Takes the Command </w:t>
+      </w:r>
+      <w:proofErr w:type="gramStart"/>
+      <w:r>
+        <w:rPr>
+          <w:rFonts w:ascii="Bahnschrift Condensed" w:hAnsi="Bahnschrift Condensed"/>
+          <w:sz w:val="28"/>
+          <w:szCs w:val="40"/>
+        </w:rPr>
+        <w:t>From</w:t>
+      </w:r>
+      <w:proofErr w:type="gramEnd"/>
+      <w:r>
+        <w:rPr>
+          <w:rFonts w:ascii="Bahnschrift Condensed" w:hAnsi="Bahnschrift Condensed"/>
+          <w:sz w:val="28"/>
+          <w:szCs w:val="40"/>
+        </w:rPr>
+        <w:t xml:space="preserve"> The user and converts into a format the program understands and is applicable throughout the main program. This is mainly used in building menu systems in this program.</w:t>
+      </w:r>
+    </w:p>
+    <w:p>
+      <w:pPr>
+        <w:pStyle w:val="ListParagraph"/>
+        <w:numPr>
+          <w:ilvl w:val="0"/>
+          <w:numId w:val="21"/>
+        </w:numPr>
+        <w:rPr>
+          <w:rFonts w:ascii="Bahnschrift Condensed" w:hAnsi="Bahnschrift Condensed"/>
+          <w:sz w:val="28"/>
+          <w:szCs w:val="40"/>
+        </w:rPr>
+      </w:pPr>
+      <w:proofErr w:type="spellStart"/>
+      <w:r>
+        <w:rPr>
+          <w:rFonts w:ascii="Bahnschrift Condensed" w:hAnsi="Bahnschrift Condensed"/>
+          <w:sz w:val="28"/>
+          <w:szCs w:val="40"/>
+        </w:rPr>
+        <w:t>UpperCase</w:t>
+      </w:r>
+      <w:proofErr w:type="spellEnd"/>
+      <w:r>
+        <w:rPr>
+          <w:rFonts w:ascii="Bahnschrift Condensed" w:hAnsi="Bahnschrift Condensed"/>
+          <w:sz w:val="28"/>
+          <w:szCs w:val="40"/>
+        </w:rPr>
+        <w:t xml:space="preserve"> – This Function converts the given string into uppercase, mainly used when checking two strings in Searching Functions.</w:t>
+      </w:r>
+    </w:p>
+    <w:p>
+      <w:pPr>
+        <w:pStyle w:val="ListParagraph"/>
+        <w:numPr>
+          <w:ilvl w:val="0"/>
+          <w:numId w:val="21"/>
+        </w:numPr>
+        <w:rPr>
+          <w:rFonts w:ascii="Bahnschrift Condensed" w:hAnsi="Bahnschrift Condensed"/>
+          <w:sz w:val="28"/>
+          <w:szCs w:val="40"/>
+        </w:rPr>
+      </w:pPr>
+      <w:proofErr w:type="spellStart"/>
+      <w:r>
+        <w:rPr>
+          <w:rFonts w:ascii="Bahnschrift Condensed" w:hAnsi="Bahnschrift Condensed"/>
+          <w:sz w:val="28"/>
+          <w:szCs w:val="40"/>
+        </w:rPr>
+        <w:t>Lower</w:t>
+      </w:r>
+      <w:r>
+        <w:rPr>
+          <w:rFonts w:ascii="Bahnschrift Condensed" w:hAnsi="Bahnschrift Condensed"/>
+          <w:sz w:val="28"/>
+          <w:szCs w:val="40"/>
+        </w:rPr>
+        <w:t>Case</w:t>
+      </w:r>
+      <w:proofErr w:type="spellEnd"/>
+      <w:r>
+        <w:rPr>
+          <w:rFonts w:ascii="Bahnschrift Condensed" w:hAnsi="Bahnschrift Condensed"/>
+          <w:sz w:val="28"/>
+          <w:szCs w:val="40"/>
+        </w:rPr>
+        <w:t xml:space="preserve"> – This Function converts the given string into </w:t>
+      </w:r>
+      <w:r>
+        <w:rPr>
+          <w:rFonts w:ascii="Bahnschrift Condensed" w:hAnsi="Bahnschrift Condensed"/>
+          <w:sz w:val="28"/>
+          <w:szCs w:val="40"/>
+        </w:rPr>
+        <w:t>lowercase</w:t>
+      </w:r>
+      <w:r>
+        <w:rPr>
+          <w:rFonts w:ascii="Bahnschrift Condensed" w:hAnsi="Bahnschrift Condensed"/>
+          <w:sz w:val="28"/>
+          <w:szCs w:val="40"/>
+        </w:rPr>
+        <w:t>, mainly used when checking two strings in Searching Functions.</w:t>
+      </w:r>
+    </w:p>
+    <w:p>
+      <w:pPr>
+        <w:pStyle w:val="ListParagraph"/>
+        <w:numPr>
+          <w:ilvl w:val="0"/>
+          <w:numId w:val="21"/>
+        </w:numPr>
+        <w:rPr>
+          <w:rFonts w:ascii="Bahnschrift Condensed" w:hAnsi="Bahnschrift Condensed"/>
+          <w:sz w:val="28"/>
+          <w:szCs w:val="40"/>
+        </w:rPr>
+      </w:pPr>
+      <w:proofErr w:type="spellStart"/>
+      <w:r>
+        <w:rPr>
+          <w:rFonts w:ascii="Bahnschrift Condensed" w:hAnsi="Bahnschrift Condensed"/>
+          <w:sz w:val="28"/>
+          <w:szCs w:val="40"/>
+        </w:rPr>
+        <w:t>takeCommand</w:t>
+      </w:r>
+      <w:proofErr w:type="spellEnd"/>
+      <w:r>
+        <w:rPr>
+          <w:rFonts w:ascii="Bahnschrift Condensed" w:hAnsi="Bahnschrift Condensed"/>
+          <w:sz w:val="28"/>
+          <w:szCs w:val="40"/>
+        </w:rPr>
+        <w:t xml:space="preserve"> – This function is directly interactive with the user and returns the required constant for the program’s command system to work.</w:t>
+      </w:r>
+    </w:p>
+    <w:p>
+      <w:pPr>
+        <w:pStyle w:val="ListParagraph"/>
+        <w:numPr>
+          <w:ilvl w:val="0"/>
+          <w:numId w:val="21"/>
+        </w:numPr>
+        <w:rPr>
+          <w:rFonts w:ascii="Bahnschrift Condensed" w:hAnsi="Bahnschrift Condensed"/>
+          <w:sz w:val="28"/>
+          <w:szCs w:val="40"/>
+        </w:rPr>
+      </w:pPr>
+      <w:r>
+        <w:rPr>
+          <w:rFonts w:ascii="Bahnschrift Condensed" w:hAnsi="Bahnschrift Condensed"/>
+          <w:sz w:val="28"/>
+          <w:szCs w:val="40"/>
+        </w:rPr>
+        <w:t xml:space="preserve">generate_uuid_v4 – This function is used to </w:t>
+      </w:r>
+      <w:proofErr w:type="spellStart"/>
+      <w:r>
+        <w:rPr>
+          <w:rFonts w:ascii="Bahnschrift Condensed" w:hAnsi="Bahnschrift Condensed"/>
+          <w:sz w:val="28"/>
+          <w:szCs w:val="40"/>
+        </w:rPr>
+        <w:t>genereate</w:t>
+      </w:r>
+      <w:proofErr w:type="spellEnd"/>
+      <w:r>
+        <w:rPr>
+          <w:rFonts w:ascii="Bahnschrift Condensed" w:hAnsi="Bahnschrift Condensed"/>
+          <w:sz w:val="28"/>
+          <w:szCs w:val="40"/>
+        </w:rPr>
+        <w:t xml:space="preserve"> UUID.</w:t>
+      </w:r>
+    </w:p>
+    <w:p>
+      <w:pPr>
+        <w:pStyle w:val="ListParagraph"/>
+        <w:numPr>
+          <w:ilvl w:val="0"/>
+          <w:numId w:val="21"/>
+        </w:numPr>
+        <w:rPr>
+          <w:rFonts w:ascii="Bahnschrift Condensed" w:hAnsi="Bahnschrift Condensed"/>
+          <w:sz w:val="28"/>
+          <w:szCs w:val="40"/>
+        </w:rPr>
+      </w:pPr>
+      <w:proofErr w:type="spellStart"/>
+      <w:r>
+        <w:rPr>
+          <w:rFonts w:ascii="Bahnschrift Condensed" w:hAnsi="Bahnschrift Condensed"/>
+          <w:sz w:val="28"/>
+          <w:szCs w:val="40"/>
+        </w:rPr>
+        <w:t>memallocBook</w:t>
+      </w:r>
+      <w:proofErr w:type="spellEnd"/>
+      <w:r>
+        <w:rPr>
+          <w:rFonts w:ascii="Bahnschrift Condensed" w:hAnsi="Bahnschrift Condensed"/>
+          <w:sz w:val="28"/>
+          <w:szCs w:val="40"/>
+        </w:rPr>
+        <w:t xml:space="preserve"> – This function is used to allocate memory for Book Structure</w:t>
+      </w:r>
+    </w:p>
+    <w:p>
+      <w:pPr>
+        <w:pStyle w:val="ListParagraph"/>
+        <w:numPr>
+          <w:ilvl w:val="0"/>
+          <w:numId w:val="21"/>
+        </w:numPr>
+        <w:rPr>
+          <w:rFonts w:ascii="Bahnschrift Condensed" w:hAnsi="Bahnschrift Condensed"/>
+          <w:sz w:val="28"/>
+          <w:szCs w:val="40"/>
+        </w:rPr>
+      </w:pPr>
+      <w:proofErr w:type="spellStart"/>
+      <w:r>
+        <w:rPr>
+          <w:rFonts w:ascii="Bahnschrift Condensed" w:hAnsi="Bahnschrift Condensed"/>
+          <w:sz w:val="28"/>
+          <w:szCs w:val="40"/>
+        </w:rPr>
+        <w:t>memalloc</w:t>
+      </w:r>
+      <w:r>
+        <w:rPr>
+          <w:rFonts w:ascii="Bahnschrift Condensed" w:hAnsi="Bahnschrift Condensed"/>
+          <w:sz w:val="28"/>
+          <w:szCs w:val="40"/>
+        </w:rPr>
+        <w:t>User</w:t>
+      </w:r>
+      <w:proofErr w:type="spellEnd"/>
+      <w:r>
+        <w:rPr>
+          <w:rFonts w:ascii="Bahnschrift Condensed" w:hAnsi="Bahnschrift Condensed"/>
+          <w:sz w:val="28"/>
+          <w:szCs w:val="40"/>
+        </w:rPr>
+        <w:t xml:space="preserve"> – This function is used to allocate memory for </w:t>
+      </w:r>
+      <w:r>
+        <w:rPr>
+          <w:rFonts w:ascii="Bahnschrift Condensed" w:hAnsi="Bahnschrift Condensed"/>
+          <w:sz w:val="28"/>
+          <w:szCs w:val="40"/>
+        </w:rPr>
+        <w:t>User</w:t>
+      </w:r>
+      <w:r>
+        <w:rPr>
+          <w:rFonts w:ascii="Bahnschrift Condensed" w:hAnsi="Bahnschrift Condensed"/>
+          <w:sz w:val="28"/>
+          <w:szCs w:val="40"/>
+        </w:rPr>
+        <w:t xml:space="preserve"> Structure</w:t>
+      </w:r>
+    </w:p>
+    <w:p>
+      <w:pPr>
+        <w:pStyle w:val="ListParagraph"/>
+        <w:numPr>
+          <w:ilvl w:val="0"/>
+          <w:numId w:val="21"/>
+        </w:numPr>
+        <w:rPr>
+          <w:rFonts w:ascii="Bahnschrift Condensed" w:hAnsi="Bahnschrift Condensed"/>
+          <w:sz w:val="28"/>
+          <w:szCs w:val="40"/>
+        </w:rPr>
+      </w:pPr>
+      <w:proofErr w:type="spellStart"/>
+      <w:r>
+        <w:rPr>
+          <w:rFonts w:ascii="Bahnschrift Condensed" w:hAnsi="Bahnschrift Condensed"/>
+          <w:sz w:val="28"/>
+          <w:szCs w:val="40"/>
+        </w:rPr>
+        <w:t>clearScreen</w:t>
+      </w:r>
+      <w:proofErr w:type="spellEnd"/>
+      <w:r>
+        <w:rPr>
+          <w:rFonts w:ascii="Bahnschrift Condensed" w:hAnsi="Bahnschrift Condensed"/>
+          <w:sz w:val="28"/>
+          <w:szCs w:val="40"/>
+        </w:rPr>
+        <w:t xml:space="preserve"> – This function is used to clear the screen.</w:t>
+      </w:r>
+    </w:p>
+    <w:p>
+      <w:pPr>
+        <w:rPr>
+          <w:rFonts w:ascii="Bahnschrift Condensed" w:hAnsi="Bahnschrift Condensed"/>
+          <w:sz w:val="28"/>
+          <w:szCs w:val="40"/>
+        </w:rPr>
+      </w:pPr>
+      <w:r>
+        <w:rPr>
+          <w:rFonts w:ascii="Bahnschrift Condensed" w:hAnsi="Bahnschrift Condensed"/>
+          <w:sz w:val="28"/>
+          <w:szCs w:val="40"/>
+        </w:rPr>
+        <w:br w:type="page"/>
+      </w:r>
+    </w:p>
+    <w:p>
+      <w:pPr>
+        <w:rPr>
+          <w:rFonts w:ascii="Bahnschrift Condensed" w:hAnsi="Bahnschrift Condensed"/>
+          <w:b/>
+          <w:sz w:val="240"/>
+          <w:szCs w:val="240"/>
+          <w:u w:val="single"/>
+        </w:rPr>
+      </w:pPr>
+    </w:p>
+    <w:p>
+      <w:pPr>
+        <w:jc w:val="center"/>
+        <w:rPr>
+          <w:rFonts w:ascii="Bahnschrift Condensed" w:hAnsi="Bahnschrift Condensed"/>
+          <w:b/>
+          <w:sz w:val="240"/>
+          <w:szCs w:val="240"/>
+          <w:u w:val="single"/>
+        </w:rPr>
+      </w:pPr>
+      <w:r>
+        <w:rPr>
+          <w:rFonts w:ascii="Bahnschrift Condensed" w:hAnsi="Bahnschrift Condensed"/>
+          <w:b/>
+          <w:sz w:val="240"/>
+          <w:szCs w:val="240"/>
+          <w:u w:val="single"/>
+        </w:rPr>
+        <w:t xml:space="preserve">THANK </w:t>
+      </w:r>
+    </w:p>
+    <w:p>
+      <w:pPr>
+        <w:jc w:val="center"/>
+        <w:rPr>
+          <w:rFonts w:ascii="Bahnschrift Condensed" w:hAnsi="Bahnschrift Condensed"/>
+          <w:b/>
+          <w:sz w:val="240"/>
+          <w:szCs w:val="240"/>
+          <w:u w:val="single"/>
+        </w:rPr>
+      </w:pPr>
+      <w:r>
+        <w:rPr>
+          <w:rFonts w:ascii="Bahnschrift Condensed" w:hAnsi="Bahnschrift Condensed"/>
+          <w:b/>
+          <w:sz w:val="240"/>
+          <w:szCs w:val="240"/>
+          <w:u w:val="single"/>
+        </w:rPr>
+        <w:t>YOU</w:t>
+      </w:r>
+      <w:r>
+        <w:rPr>
+          <w:rFonts w:ascii="Bahnschrift Condensed" w:hAnsi="Bahnschrift Condensed"/>
+          <w:b/>
+          <w:sz w:val="240"/>
+          <w:szCs w:val="240"/>
+          <w:u w:val="single"/>
+        </w:rPr>
+        <w:t xml:space="preserve"> !</w:t>
+      </w:r>
       <w:bookmarkStart w:id="0" w:name="_GoBack"/>
       <w:bookmarkEnd w:id="0"/>
     </w:p>
@@ -7561,29 +9319,16 @@
     </w:p>
     <w:p>
       <w:pPr>
-        <w:jc w:val="center"/>
-        <w:rPr>
-          <w:rFonts w:ascii="Bahnschrift Condensed" w:hAnsi="Bahnschrift Condensed"/>
-          <w:b/>
-          <w:sz w:val="40"/>
+        <w:pStyle w:val="ListParagraph"/>
+        <w:rPr>
+          <w:rFonts w:ascii="Bahnschrift Condensed" w:hAnsi="Bahnschrift Condensed"/>
+          <w:sz w:val="28"/>
           <w:szCs w:val="40"/>
-          <w:u w:val="single"/>
-        </w:rPr>
-      </w:pPr>
-    </w:p>
-    <w:p>
-      <w:pPr>
-        <w:rPr>
-          <w:rFonts w:ascii="Bahnschrift Condensed" w:hAnsi="Bahnschrift Condensed"/>
-          <w:b/>
-          <w:sz w:val="40"/>
-          <w:szCs w:val="40"/>
-          <w:u w:val="single"/>
         </w:rPr>
       </w:pPr>
     </w:p>
     <w:sectPr>
-      <w:headerReference w:type="default" r:id="rId42"/>
+      <w:headerReference w:type="default" r:id="rId48"/>
       <w:pgSz w:w="12240" w:h="15840"/>
       <w:pgMar w:top="1152" w:right="1440" w:bottom="1152" w:left="1440" w:header="576" w:footer="576" w:gutter="0"/>
       <w:cols w:space="720"/>
@@ -8320,6 +10065,95 @@
     </w:lvl>
   </w:abstractNum>
   <w:abstractNum w:abstractNumId="7" w15:restartNumberingAfterBreak="0">
+    <w:nsid w:val="38C05B64"/>
+    <w:multiLevelType w:val="hybridMultilevel"/>
+    <w:tmpl w:val="7F10E97E"/>
+    <w:lvl w:ilvl="0" w:tplc="40090011">
+      <w:start w:val="1"/>
+      <w:numFmt w:val="decimal"/>
+      <w:lvlText w:val="%1)"/>
+      <w:lvlJc w:val="left"/>
+      <w:pPr>
+        <w:ind w:left="720" w:hanging="360"/>
+      </w:pPr>
+      <w:rPr>
+        <w:rFonts w:hint="default"/>
+      </w:rPr>
+    </w:lvl>
+    <w:lvl w:ilvl="1" w:tplc="40090019" w:tentative="1">
+      <w:start w:val="1"/>
+      <w:numFmt w:val="lowerLetter"/>
+      <w:lvlText w:val="%2."/>
+      <w:lvlJc w:val="left"/>
+      <w:pPr>
+        <w:ind w:left="1440" w:hanging="360"/>
+      </w:pPr>
+    </w:lvl>
+    <w:lvl w:ilvl="2" w:tplc="4009001B" w:tentative="1">
+      <w:start w:val="1"/>
+      <w:numFmt w:val="lowerRoman"/>
+      <w:lvlText w:val="%3."/>
+      <w:lvlJc w:val="right"/>
+      <w:pPr>
+        <w:ind w:left="2160" w:hanging="180"/>
+      </w:pPr>
+    </w:lvl>
+    <w:lvl w:ilvl="3" w:tplc="4009000F" w:tentative="1">
+      <w:start w:val="1"/>
+      <w:numFmt w:val="decimal"/>
+      <w:lvlText w:val="%4."/>
+      <w:lvlJc w:val="left"/>
+      <w:pPr>
+        <w:ind w:left="2880" w:hanging="360"/>
+      </w:pPr>
+    </w:lvl>
+    <w:lvl w:ilvl="4" w:tplc="40090019" w:tentative="1">
+      <w:start w:val="1"/>
+      <w:numFmt w:val="lowerLetter"/>
+      <w:lvlText w:val="%5."/>
+      <w:lvlJc w:val="left"/>
+      <w:pPr>
+        <w:ind w:left="3600" w:hanging="360"/>
+      </w:pPr>
+    </w:lvl>
+    <w:lvl w:ilvl="5" w:tplc="4009001B" w:tentative="1">
+      <w:start w:val="1"/>
+      <w:numFmt w:val="lowerRoman"/>
+      <w:lvlText w:val="%6."/>
+      <w:lvlJc w:val="right"/>
+      <w:pPr>
+        <w:ind w:left="4320" w:hanging="180"/>
+      </w:pPr>
+    </w:lvl>
+    <w:lvl w:ilvl="6" w:tplc="4009000F" w:tentative="1">
+      <w:start w:val="1"/>
+      <w:numFmt w:val="decimal"/>
+      <w:lvlText w:val="%7."/>
+      <w:lvlJc w:val="left"/>
+      <w:pPr>
+        <w:ind w:left="5040" w:hanging="360"/>
+      </w:pPr>
+    </w:lvl>
+    <w:lvl w:ilvl="7" w:tplc="40090019" w:tentative="1">
+      <w:start w:val="1"/>
+      <w:numFmt w:val="lowerLetter"/>
+      <w:lvlText w:val="%8."/>
+      <w:lvlJc w:val="left"/>
+      <w:pPr>
+        <w:ind w:left="5760" w:hanging="360"/>
+      </w:pPr>
+    </w:lvl>
+    <w:lvl w:ilvl="8" w:tplc="4009001B" w:tentative="1">
+      <w:start w:val="1"/>
+      <w:numFmt w:val="lowerRoman"/>
+      <w:lvlText w:val="%9."/>
+      <w:lvlJc w:val="right"/>
+      <w:pPr>
+        <w:ind w:left="6480" w:hanging="180"/>
+      </w:pPr>
+    </w:lvl>
+  </w:abstractNum>
+  <w:abstractNum w:abstractNumId="8" w15:restartNumberingAfterBreak="0">
     <w:nsid w:val="3B1B4020"/>
     <w:multiLevelType w:val="hybridMultilevel"/>
     <w:tmpl w:val="BBA087C6"/>
@@ -8405,7 +10239,7 @@
       </w:pPr>
     </w:lvl>
   </w:abstractNum>
-  <w:abstractNum w:abstractNumId="8" w15:restartNumberingAfterBreak="0">
+  <w:abstractNum w:abstractNumId="9" w15:restartNumberingAfterBreak="0">
     <w:nsid w:val="3E6B495C"/>
     <w:multiLevelType w:val="hybridMultilevel"/>
     <w:tmpl w:val="2B38781A"/>
@@ -8518,7 +10352,7 @@
       </w:rPr>
     </w:lvl>
   </w:abstractNum>
-  <w:abstractNum w:abstractNumId="9" w15:restartNumberingAfterBreak="0">
+  <w:abstractNum w:abstractNumId="10" w15:restartNumberingAfterBreak="0">
     <w:nsid w:val="492C6365"/>
     <w:multiLevelType w:val="hybridMultilevel"/>
     <w:tmpl w:val="4CB88FB8"/>
@@ -8607,7 +10441,7 @@
       </w:pPr>
     </w:lvl>
   </w:abstractNum>
-  <w:abstractNum w:abstractNumId="10" w15:restartNumberingAfterBreak="0">
+  <w:abstractNum w:abstractNumId="11" w15:restartNumberingAfterBreak="0">
     <w:nsid w:val="49410803"/>
     <w:multiLevelType w:val="hybridMultilevel"/>
     <w:tmpl w:val="00E001BA"/>
@@ -8720,7 +10554,7 @@
       </w:rPr>
     </w:lvl>
   </w:abstractNum>
-  <w:abstractNum w:abstractNumId="11" w15:restartNumberingAfterBreak="0">
+  <w:abstractNum w:abstractNumId="12" w15:restartNumberingAfterBreak="0">
     <w:nsid w:val="50B863BC"/>
     <w:multiLevelType w:val="hybridMultilevel"/>
     <w:tmpl w:val="BC86DCAE"/>
@@ -8806,7 +10640,7 @@
       </w:pPr>
     </w:lvl>
   </w:abstractNum>
-  <w:abstractNum w:abstractNumId="12" w15:restartNumberingAfterBreak="0">
+  <w:abstractNum w:abstractNumId="13" w15:restartNumberingAfterBreak="0">
     <w:nsid w:val="57855042"/>
     <w:multiLevelType w:val="hybridMultilevel"/>
     <w:tmpl w:val="530C8A4C"/>
@@ -8892,7 +10726,7 @@
       </w:pPr>
     </w:lvl>
   </w:abstractNum>
-  <w:abstractNum w:abstractNumId="13" w15:restartNumberingAfterBreak="0">
+  <w:abstractNum w:abstractNumId="14" w15:restartNumberingAfterBreak="0">
     <w:nsid w:val="64FE291B"/>
     <w:multiLevelType w:val="hybridMultilevel"/>
     <w:tmpl w:val="76C26816"/>
@@ -8978,7 +10812,7 @@
       </w:pPr>
     </w:lvl>
   </w:abstractNum>
-  <w:abstractNum w:abstractNumId="14" w15:restartNumberingAfterBreak="0">
+  <w:abstractNum w:abstractNumId="15" w15:restartNumberingAfterBreak="0">
     <w:nsid w:val="650110C3"/>
     <w:multiLevelType w:val="hybridMultilevel"/>
     <w:tmpl w:val="68B6735A"/>
@@ -9064,7 +10898,96 @@
       </w:pPr>
     </w:lvl>
   </w:abstractNum>
-  <w:abstractNum w:abstractNumId="15" w15:restartNumberingAfterBreak="0">
+  <w:abstractNum w:abstractNumId="16" w15:restartNumberingAfterBreak="0">
+    <w:nsid w:val="669353F9"/>
+    <w:multiLevelType w:val="hybridMultilevel"/>
+    <w:tmpl w:val="2E804DFA"/>
+    <w:lvl w:ilvl="0" w:tplc="4009000F">
+      <w:start w:val="1"/>
+      <w:numFmt w:val="decimal"/>
+      <w:lvlText w:val="%1."/>
+      <w:lvlJc w:val="left"/>
+      <w:pPr>
+        <w:ind w:left="720" w:hanging="360"/>
+      </w:pPr>
+      <w:rPr>
+        <w:rFonts w:hint="default"/>
+      </w:rPr>
+    </w:lvl>
+    <w:lvl w:ilvl="1" w:tplc="40090019" w:tentative="1">
+      <w:start w:val="1"/>
+      <w:numFmt w:val="lowerLetter"/>
+      <w:lvlText w:val="%2."/>
+      <w:lvlJc w:val="left"/>
+      <w:pPr>
+        <w:ind w:left="1440" w:hanging="360"/>
+      </w:pPr>
+    </w:lvl>
+    <w:lvl w:ilvl="2" w:tplc="4009001B" w:tentative="1">
+      <w:start w:val="1"/>
+      <w:numFmt w:val="lowerRoman"/>
+      <w:lvlText w:val="%3."/>
+      <w:lvlJc w:val="right"/>
+      <w:pPr>
+        <w:ind w:left="2160" w:hanging="180"/>
+      </w:pPr>
+    </w:lvl>
+    <w:lvl w:ilvl="3" w:tplc="4009000F" w:tentative="1">
+      <w:start w:val="1"/>
+      <w:numFmt w:val="decimal"/>
+      <w:lvlText w:val="%4."/>
+      <w:lvlJc w:val="left"/>
+      <w:pPr>
+        <w:ind w:left="2880" w:hanging="360"/>
+      </w:pPr>
+    </w:lvl>
+    <w:lvl w:ilvl="4" w:tplc="40090019" w:tentative="1">
+      <w:start w:val="1"/>
+      <w:numFmt w:val="lowerLetter"/>
+      <w:lvlText w:val="%5."/>
+      <w:lvlJc w:val="left"/>
+      <w:pPr>
+        <w:ind w:left="3600" w:hanging="360"/>
+      </w:pPr>
+    </w:lvl>
+    <w:lvl w:ilvl="5" w:tplc="4009001B" w:tentative="1">
+      <w:start w:val="1"/>
+      <w:numFmt w:val="lowerRoman"/>
+      <w:lvlText w:val="%6."/>
+      <w:lvlJc w:val="right"/>
+      <w:pPr>
+        <w:ind w:left="4320" w:hanging="180"/>
+      </w:pPr>
+    </w:lvl>
+    <w:lvl w:ilvl="6" w:tplc="4009000F" w:tentative="1">
+      <w:start w:val="1"/>
+      <w:numFmt w:val="decimal"/>
+      <w:lvlText w:val="%7."/>
+      <w:lvlJc w:val="left"/>
+      <w:pPr>
+        <w:ind w:left="5040" w:hanging="360"/>
+      </w:pPr>
+    </w:lvl>
+    <w:lvl w:ilvl="7" w:tplc="40090019" w:tentative="1">
+      <w:start w:val="1"/>
+      <w:numFmt w:val="lowerLetter"/>
+      <w:lvlText w:val="%8."/>
+      <w:lvlJc w:val="left"/>
+      <w:pPr>
+        <w:ind w:left="5760" w:hanging="360"/>
+      </w:pPr>
+    </w:lvl>
+    <w:lvl w:ilvl="8" w:tplc="4009001B" w:tentative="1">
+      <w:start w:val="1"/>
+      <w:numFmt w:val="lowerRoman"/>
+      <w:lvlText w:val="%9."/>
+      <w:lvlJc w:val="right"/>
+      <w:pPr>
+        <w:ind w:left="6480" w:hanging="180"/>
+      </w:pPr>
+    </w:lvl>
+  </w:abstractNum>
+  <w:abstractNum w:abstractNumId="17" w15:restartNumberingAfterBreak="0">
     <w:nsid w:val="728F35D4"/>
     <w:multiLevelType w:val="hybridMultilevel"/>
     <w:tmpl w:val="A8927D90"/>
@@ -9150,7 +11073,7 @@
       </w:pPr>
     </w:lvl>
   </w:abstractNum>
-  <w:abstractNum w:abstractNumId="16" w15:restartNumberingAfterBreak="0">
+  <w:abstractNum w:abstractNumId="18" w15:restartNumberingAfterBreak="0">
     <w:nsid w:val="758C4E53"/>
     <w:multiLevelType w:val="hybridMultilevel"/>
     <w:tmpl w:val="24567F1C"/>
@@ -9236,7 +11159,7 @@
       </w:pPr>
     </w:lvl>
   </w:abstractNum>
-  <w:abstractNum w:abstractNumId="17" w15:restartNumberingAfterBreak="0">
+  <w:abstractNum w:abstractNumId="19" w15:restartNumberingAfterBreak="0">
     <w:nsid w:val="785C3879"/>
     <w:multiLevelType w:val="hybridMultilevel"/>
     <w:tmpl w:val="63C054C2"/>
@@ -9322,7 +11245,7 @@
       </w:pPr>
     </w:lvl>
   </w:abstractNum>
-  <w:abstractNum w:abstractNumId="18" w15:restartNumberingAfterBreak="0">
+  <w:abstractNum w:abstractNumId="20" w15:restartNumberingAfterBreak="0">
     <w:nsid w:val="79CE2E49"/>
     <w:multiLevelType w:val="hybridMultilevel"/>
     <w:tmpl w:val="D980A45C"/>
@@ -9408,7 +11331,7 @@
       </w:pPr>
     </w:lvl>
   </w:abstractNum>
-  <w:abstractNum w:abstractNumId="19" w15:restartNumberingAfterBreak="0">
+  <w:abstractNum w:abstractNumId="21" w15:restartNumberingAfterBreak="0">
     <w:nsid w:val="7FCB5B48"/>
     <w:multiLevelType w:val="hybridMultilevel"/>
     <w:tmpl w:val="5FCCA2FC"/>
@@ -9522,10 +11445,10 @@
     </w:lvl>
   </w:abstractNum>
   <w:num w:numId="1">
-    <w:abstractNumId w:val="19"/>
+    <w:abstractNumId w:val="21"/>
   </w:num>
   <w:num w:numId="2">
-    <w:abstractNumId w:val="8"/>
+    <w:abstractNumId w:val="9"/>
   </w:num>
   <w:num w:numId="3">
     <w:abstractNumId w:val="5"/>
@@ -9534,52 +11457,58 @@
     <w:abstractNumId w:val="0"/>
   </w:num>
   <w:num w:numId="5">
-    <w:abstractNumId w:val="7"/>
+    <w:abstractNumId w:val="8"/>
   </w:num>
   <w:num w:numId="6">
-    <w:abstractNumId w:val="15"/>
+    <w:abstractNumId w:val="17"/>
   </w:num>
   <w:num w:numId="7">
-    <w:abstractNumId w:val="10"/>
+    <w:abstractNumId w:val="11"/>
   </w:num>
   <w:num w:numId="8">
     <w:abstractNumId w:val="6"/>
   </w:num>
   <w:num w:numId="9">
-    <w:abstractNumId w:val="13"/>
+    <w:abstractNumId w:val="14"/>
   </w:num>
   <w:num w:numId="10">
-    <w:abstractNumId w:val="16"/>
+    <w:abstractNumId w:val="18"/>
   </w:num>
   <w:num w:numId="11">
-    <w:abstractNumId w:val="18"/>
+    <w:abstractNumId w:val="20"/>
   </w:num>
   <w:num w:numId="12">
-    <w:abstractNumId w:val="12"/>
+    <w:abstractNumId w:val="13"/>
   </w:num>
   <w:num w:numId="13">
     <w:abstractNumId w:val="2"/>
   </w:num>
   <w:num w:numId="14">
-    <w:abstractNumId w:val="14"/>
+    <w:abstractNumId w:val="15"/>
   </w:num>
   <w:num w:numId="15">
     <w:abstractNumId w:val="3"/>
   </w:num>
   <w:num w:numId="16">
-    <w:abstractNumId w:val="9"/>
+    <w:abstractNumId w:val="10"/>
   </w:num>
   <w:num w:numId="17">
-    <w:abstractNumId w:val="17"/>
+    <w:abstractNumId w:val="19"/>
   </w:num>
   <w:num w:numId="18">
     <w:abstractNumId w:val="4"/>
   </w:num>
   <w:num w:numId="19">
-    <w:abstractNumId w:val="11"/>
+    <w:abstractNumId w:val="12"/>
   </w:num>
   <w:num w:numId="20">
     <w:abstractNumId w:val="1"/>
+  </w:num>
+  <w:num w:numId="21">
+    <w:abstractNumId w:val="7"/>
+  </w:num>
+  <w:num w:numId="22">
+    <w:abstractNumId w:val="16"/>
   </w:num>
 </w:numbering>
 </file>
@@ -9981,7 +11910,7 @@
   <w:style w:type="paragraph" w:default="1" w:styleId="Normal">
     <w:name w:val="Normal"/>
     <w:qFormat/>
-    <w:rsid w:val="00C37B97"/>
+    <w:rsid w:val="00E63C45"/>
   </w:style>
   <w:style w:type="paragraph" w:styleId="Heading1">
     <w:name w:val="heading 1"/>
@@ -10258,6 +12187,55 @@
       <w:shd w:val="clear" w:color="auto" w:fill="E1DFDD"/>
     </w:rPr>
   </w:style>
+  <w:style w:type="table" w:styleId="TableGrid">
+    <w:name w:val="Table Grid"/>
+    <w:basedOn w:val="TableNormal"/>
+    <w:uiPriority w:val="39"/>
+    <w:rsid w:val="00B67974"/>
+    <w:pPr>
+      <w:spacing w:after="0" w:line="240" w:lineRule="auto"/>
+    </w:pPr>
+    <w:tblPr>
+      <w:tblBorders>
+        <w:top w:val="single" w:sz="4" w:space="0" w:color="auto"/>
+        <w:left w:val="single" w:sz="4" w:space="0" w:color="auto"/>
+        <w:bottom w:val="single" w:sz="4" w:space="0" w:color="auto"/>
+        <w:right w:val="single" w:sz="4" w:space="0" w:color="auto"/>
+        <w:insideH w:val="single" w:sz="4" w:space="0" w:color="auto"/>
+        <w:insideV w:val="single" w:sz="4" w:space="0" w:color="auto"/>
+      </w:tblBorders>
+    </w:tblPr>
+  </w:style>
+  <w:style w:type="paragraph" w:styleId="BalloonText">
+    <w:name w:val="Balloon Text"/>
+    <w:basedOn w:val="Normal"/>
+    <w:link w:val="BalloonTextChar"/>
+    <w:uiPriority w:val="99"/>
+    <w:semiHidden/>
+    <w:unhideWhenUsed/>
+    <w:rsid w:val="000E572E"/>
+    <w:pPr>
+      <w:spacing w:after="0" w:line="240" w:lineRule="auto"/>
+    </w:pPr>
+    <w:rPr>
+      <w:rFonts w:ascii="Segoe UI" w:hAnsi="Segoe UI" w:cs="Segoe UI"/>
+      <w:sz w:val="18"/>
+      <w:szCs w:val="18"/>
+    </w:rPr>
+  </w:style>
+  <w:style w:type="character" w:customStyle="1" w:styleId="BalloonTextChar">
+    <w:name w:val="Balloon Text Char"/>
+    <w:basedOn w:val="DefaultParagraphFont"/>
+    <w:link w:val="BalloonText"/>
+    <w:uiPriority w:val="99"/>
+    <w:semiHidden/>
+    <w:rsid w:val="000E572E"/>
+    <w:rPr>
+      <w:rFonts w:ascii="Segoe UI" w:hAnsi="Segoe UI" w:cs="Segoe UI"/>
+      <w:sz w:val="18"/>
+      <w:szCs w:val="18"/>
+    </w:rPr>
+  </w:style>
 </w:styles>
 </file>
 
@@ -10463,21 +12441,21 @@
 </file>
 
 <file path=customXml/item1.xml><?xml version="1.0" encoding="utf-8"?>
+<?mso-contentType ?>
+<FormTemplates xmlns="http://schemas.microsoft.com/sharepoint/v3/contenttype/forms">
+  <Display>DocumentLibraryForm</Display>
+  <Edit>DocumentLibraryForm</Edit>
+  <New>DocumentLibraryForm</New>
+</FormTemplates>
+</file>
+
+<file path=customXml/item2.xml><?xml version="1.0" encoding="utf-8"?>
 <p:properties xmlns:p="http://schemas.microsoft.com/office/2006/metadata/properties" xmlns:xsi="http://www.w3.org/2001/XMLSchema-instance" xmlns:pc="http://schemas.microsoft.com/office/infopath/2007/PartnerControls">
   <documentManagement>
     <_ip_UnifiedCompliancePolicyUIAction xmlns="http://schemas.microsoft.com/sharepoint/v3" xsi:nil="true"/>
     <_ip_UnifiedCompliancePolicyProperties xmlns="http://schemas.microsoft.com/sharepoint/v3" xsi:nil="true"/>
   </documentManagement>
 </p:properties>
-</file>
-
-<file path=customXml/item2.xml><?xml version="1.0" encoding="utf-8"?>
-<?mso-contentType ?>
-<FormTemplates xmlns="http://schemas.microsoft.com/sharepoint/v3/contenttype/forms">
-  <Display>DocumentLibraryForm</Display>
-  <Edit>DocumentLibraryForm</Edit>
-  <New>DocumentLibraryForm</New>
-</FormTemplates>
 </file>
 
 <file path=customXml/item3.xml><?xml version="1.0" encoding="utf-8"?>
@@ -10693,19 +12671,19 @@
 </file>
 
 <file path=customXml/itemProps1.xml><?xml version="1.0" encoding="utf-8"?>
+<ds:datastoreItem xmlns:ds="http://schemas.openxmlformats.org/officeDocument/2006/customXml" ds:itemID="{3D40F5E8-4448-4982-82F4-146B74EB9EB7}">
+  <ds:schemaRefs>
+    <ds:schemaRef ds:uri="http://schemas.microsoft.com/sharepoint/v3/contenttype/forms"/>
+  </ds:schemaRefs>
+</ds:datastoreItem>
+</file>
+
+<file path=customXml/itemProps2.xml><?xml version="1.0" encoding="utf-8"?>
 <ds:datastoreItem xmlns:ds="http://schemas.openxmlformats.org/officeDocument/2006/customXml" ds:itemID="{BA075BD4-F53C-4E01-9EDE-4652C8A1FE4B}">
   <ds:schemaRefs>
     <ds:schemaRef ds:uri="http://schemas.microsoft.com/office/2006/metadata/properties"/>
     <ds:schemaRef ds:uri="http://schemas.microsoft.com/office/infopath/2007/PartnerControls"/>
     <ds:schemaRef ds:uri="http://schemas.microsoft.com/sharepoint/v3"/>
-  </ds:schemaRefs>
-</ds:datastoreItem>
-</file>
-
-<file path=customXml/itemProps2.xml><?xml version="1.0" encoding="utf-8"?>
-<ds:datastoreItem xmlns:ds="http://schemas.openxmlformats.org/officeDocument/2006/customXml" ds:itemID="{3D40F5E8-4448-4982-82F4-146B74EB9EB7}">
-  <ds:schemaRefs>
-    <ds:schemaRef ds:uri="http://schemas.microsoft.com/sharepoint/v3/contenttype/forms"/>
   </ds:schemaRefs>
 </ds:datastoreItem>
 </file>
@@ -10731,7 +12709,7 @@
 </file>
 
 <file path=customXml/itemProps4.xml><?xml version="1.0" encoding="utf-8"?>
-<ds:datastoreItem xmlns:ds="http://schemas.openxmlformats.org/officeDocument/2006/customXml" ds:itemID="{7E73AA55-4A04-40BE-8CAC-ED18E6E6B97D}">
+<ds:datastoreItem xmlns:ds="http://schemas.openxmlformats.org/officeDocument/2006/customXml" ds:itemID="{1FD93A46-2EC1-4A2C-80DE-48D7D2E104A6}">
   <ds:schemaRefs>
     <ds:schemaRef ds:uri="http://schemas.openxmlformats.org/officeDocument/2006/bibliography"/>
   </ds:schemaRefs>

</xml_diff>